<commit_message>
Update Thiết kế Xử lí thống kê.docx
</commit_message>
<xml_diff>
--- a/XỬ LÝ/Thiết kế Xử lí thống kê.docx
+++ b/XỬ LÝ/Thiết kế Xử lí thống kê.docx
@@ -7,40 +7,24 @@
         <w:jc w:val="center"/>
         <w:rPr>
           <w:rFonts w:ascii="Times New Roman" w:hAnsi="Times New Roman" w:cs="Times New Roman"/>
-          <w:sz w:val="60"/>
-          <w:szCs w:val="60"/>
         </w:rPr>
       </w:pPr>
       <w:r>
         <w:rPr>
           <w:rFonts w:ascii="Times New Roman" w:hAnsi="Times New Roman" w:cs="Times New Roman"/>
-          <w:sz w:val="60"/>
-          <w:szCs w:val="60"/>
         </w:rPr>
-        <w:t xml:space="preserve">Quản lí </w:t>
-      </w:r>
-      <w:r>
-        <w:rPr>
-          <w:rFonts w:ascii="Times New Roman" w:hAnsi="Times New Roman" w:cs="Times New Roman"/>
-          <w:sz w:val="60"/>
-          <w:szCs w:val="60"/>
-        </w:rPr>
-        <w:t>thống kê</w:t>
+        <w:t>Quản lí thống kê</w:t>
       </w:r>
     </w:p>
     <w:p>
       <w:pPr>
         <w:rPr>
           <w:rFonts w:ascii="Times New Roman" w:hAnsi="Times New Roman" w:cs="Times New Roman"/>
-          <w:sz w:val="26"/>
-          <w:szCs w:val="26"/>
         </w:rPr>
       </w:pPr>
       <w:r>
         <w:rPr>
           <w:rFonts w:ascii="Times New Roman" w:hAnsi="Times New Roman" w:cs="Times New Roman"/>
-          <w:sz w:val="26"/>
-          <w:szCs w:val="26"/>
         </w:rPr>
         <w:t>Danh sách kiểu dữ liệu</w:t>
       </w:r>
@@ -49,8 +33,6 @@
       <w:pPr>
         <w:rPr>
           <w:rFonts w:ascii="Times New Roman" w:hAnsi="Times New Roman" w:cs="Times New Roman"/>
-          <w:sz w:val="26"/>
-          <w:szCs w:val="26"/>
         </w:rPr>
       </w:pPr>
     </w:p>
@@ -74,8 +56,14 @@
           <w:p>
             <w:pPr>
               <w:jc w:val="center"/>
-            </w:pPr>
-            <w:r>
+              <w:rPr>
+                <w:rFonts w:ascii="Times New Roman" w:hAnsi="Times New Roman" w:cs="Times New Roman"/>
+              </w:rPr>
+            </w:pPr>
+            <w:r>
+              <w:rPr>
+                <w:rFonts w:ascii="Times New Roman" w:hAnsi="Times New Roman" w:cs="Times New Roman"/>
+              </w:rPr>
               <w:t>STT</w:t>
             </w:r>
           </w:p>
@@ -87,8 +75,14 @@
           <w:p>
             <w:pPr>
               <w:jc w:val="center"/>
-            </w:pPr>
-            <w:r>
+              <w:rPr>
+                <w:rFonts w:ascii="Times New Roman" w:hAnsi="Times New Roman" w:cs="Times New Roman"/>
+              </w:rPr>
+            </w:pPr>
+            <w:r>
+              <w:rPr>
+                <w:rFonts w:ascii="Times New Roman" w:hAnsi="Times New Roman" w:cs="Times New Roman"/>
+              </w:rPr>
               <w:t>Kiểu dữ liệu</w:t>
             </w:r>
           </w:p>
@@ -100,8 +94,14 @@
           <w:p>
             <w:pPr>
               <w:jc w:val="center"/>
-            </w:pPr>
-            <w:r>
+              <w:rPr>
+                <w:rFonts w:ascii="Times New Roman" w:hAnsi="Times New Roman" w:cs="Times New Roman"/>
+              </w:rPr>
+            </w:pPr>
+            <w:r>
+              <w:rPr>
+                <w:rFonts w:ascii="Times New Roman" w:hAnsi="Times New Roman" w:cs="Times New Roman"/>
+              </w:rPr>
               <w:t>Ý nghĩa</w:t>
             </w:r>
           </w:p>
@@ -113,8 +113,14 @@
           <w:p>
             <w:pPr>
               <w:jc w:val="center"/>
-            </w:pPr>
-            <w:r>
+              <w:rPr>
+                <w:rFonts w:ascii="Times New Roman" w:hAnsi="Times New Roman" w:cs="Times New Roman"/>
+              </w:rPr>
+            </w:pPr>
+            <w:r>
+              <w:rPr>
+                <w:rFonts w:ascii="Times New Roman" w:hAnsi="Times New Roman" w:cs="Times New Roman"/>
+              </w:rPr>
               <w:t>Ghi chú</w:t>
             </w:r>
           </w:p>
@@ -133,6 +139,9 @@
                 <w:numId w:val="1"/>
               </w:numPr>
               <w:jc w:val="center"/>
+              <w:rPr>
+                <w:rFonts w:ascii="Times New Roman" w:hAnsi="Times New Roman" w:cs="Times New Roman"/>
+              </w:rPr>
             </w:pPr>
           </w:p>
         </w:tc>
@@ -141,7 +150,15 @@
             <w:tcW w:w="2337" w:type="dxa"/>
           </w:tcPr>
           <w:p>
-            <w:r>
+            <w:pPr>
+              <w:rPr>
+                <w:rFonts w:ascii="Times New Roman" w:hAnsi="Times New Roman" w:cs="Times New Roman"/>
+              </w:rPr>
+            </w:pPr>
+            <w:r>
+              <w:rPr>
+                <w:rFonts w:ascii="Times New Roman" w:hAnsi="Times New Roman" w:cs="Times New Roman"/>
+              </w:rPr>
               <w:t>String</w:t>
             </w:r>
           </w:p>
@@ -151,7 +168,15 @@
             <w:tcW w:w="2338" w:type="dxa"/>
           </w:tcPr>
           <w:p>
-            <w:r>
+            <w:pPr>
+              <w:rPr>
+                <w:rFonts w:ascii="Times New Roman" w:hAnsi="Times New Roman" w:cs="Times New Roman"/>
+              </w:rPr>
+            </w:pPr>
+            <w:r>
+              <w:rPr>
+                <w:rFonts w:ascii="Times New Roman" w:hAnsi="Times New Roman" w:cs="Times New Roman"/>
+              </w:rPr>
               <w:t>Chuỗi ký tự</w:t>
             </w:r>
           </w:p>
@@ -160,7 +185,13 @@
           <w:tcPr>
             <w:tcW w:w="2338" w:type="dxa"/>
           </w:tcPr>
-          <w:p/>
+          <w:p>
+            <w:pPr>
+              <w:rPr>
+                <w:rFonts w:ascii="Times New Roman" w:hAnsi="Times New Roman" w:cs="Times New Roman"/>
+              </w:rPr>
+            </w:pPr>
+          </w:p>
         </w:tc>
       </w:tr>
       <w:tr>
@@ -176,6 +207,9 @@
                 <w:numId w:val="1"/>
               </w:numPr>
               <w:jc w:val="center"/>
+              <w:rPr>
+                <w:rFonts w:ascii="Times New Roman" w:hAnsi="Times New Roman" w:cs="Times New Roman"/>
+              </w:rPr>
             </w:pPr>
           </w:p>
         </w:tc>
@@ -184,7 +218,15 @@
             <w:tcW w:w="2337" w:type="dxa"/>
           </w:tcPr>
           <w:p>
-            <w:r>
+            <w:pPr>
+              <w:rPr>
+                <w:rFonts w:ascii="Times New Roman" w:hAnsi="Times New Roman" w:cs="Times New Roman"/>
+              </w:rPr>
+            </w:pPr>
+            <w:r>
+              <w:rPr>
+                <w:rFonts w:ascii="Times New Roman" w:hAnsi="Times New Roman" w:cs="Times New Roman"/>
+              </w:rPr>
               <w:t>Integer</w:t>
             </w:r>
           </w:p>
@@ -194,7 +236,15 @@
             <w:tcW w:w="2338" w:type="dxa"/>
           </w:tcPr>
           <w:p>
-            <w:r>
+            <w:pPr>
+              <w:rPr>
+                <w:rFonts w:ascii="Times New Roman" w:hAnsi="Times New Roman" w:cs="Times New Roman"/>
+              </w:rPr>
+            </w:pPr>
+            <w:r>
+              <w:rPr>
+                <w:rFonts w:ascii="Times New Roman" w:hAnsi="Times New Roman" w:cs="Times New Roman"/>
+              </w:rPr>
               <w:t>Số nguyên</w:t>
             </w:r>
           </w:p>
@@ -203,7 +253,13 @@
           <w:tcPr>
             <w:tcW w:w="2338" w:type="dxa"/>
           </w:tcPr>
-          <w:p/>
+          <w:p>
+            <w:pPr>
+              <w:rPr>
+                <w:rFonts w:ascii="Times New Roman" w:hAnsi="Times New Roman" w:cs="Times New Roman"/>
+              </w:rPr>
+            </w:pPr>
+          </w:p>
         </w:tc>
       </w:tr>
       <w:tr>
@@ -219,6 +275,9 @@
                 <w:numId w:val="1"/>
               </w:numPr>
               <w:jc w:val="center"/>
+              <w:rPr>
+                <w:rFonts w:ascii="Times New Roman" w:hAnsi="Times New Roman" w:cs="Times New Roman"/>
+              </w:rPr>
             </w:pPr>
           </w:p>
         </w:tc>
@@ -227,7 +286,15 @@
             <w:tcW w:w="2337" w:type="dxa"/>
           </w:tcPr>
           <w:p>
-            <w:r>
+            <w:pPr>
+              <w:rPr>
+                <w:rFonts w:ascii="Times New Roman" w:hAnsi="Times New Roman" w:cs="Times New Roman"/>
+              </w:rPr>
+            </w:pPr>
+            <w:r>
+              <w:rPr>
+                <w:rFonts w:ascii="Times New Roman" w:hAnsi="Times New Roman" w:cs="Times New Roman"/>
+              </w:rPr>
               <w:t>Datetime</w:t>
             </w:r>
           </w:p>
@@ -237,7 +304,15 @@
             <w:tcW w:w="2338" w:type="dxa"/>
           </w:tcPr>
           <w:p>
-            <w:r>
+            <w:pPr>
+              <w:rPr>
+                <w:rFonts w:ascii="Times New Roman" w:hAnsi="Times New Roman" w:cs="Times New Roman"/>
+              </w:rPr>
+            </w:pPr>
+            <w:r>
+              <w:rPr>
+                <w:rFonts w:ascii="Times New Roman" w:hAnsi="Times New Roman" w:cs="Times New Roman"/>
+              </w:rPr>
               <w:t>Định dạng ngày giờ</w:t>
             </w:r>
           </w:p>
@@ -246,7 +321,13 @@
           <w:tcPr>
             <w:tcW w:w="2338" w:type="dxa"/>
           </w:tcPr>
-          <w:p/>
+          <w:p>
+            <w:pPr>
+              <w:rPr>
+                <w:rFonts w:ascii="Times New Roman" w:hAnsi="Times New Roman" w:cs="Times New Roman"/>
+              </w:rPr>
+            </w:pPr>
+          </w:p>
         </w:tc>
       </w:tr>
       <w:tr>
@@ -262,6 +343,9 @@
                 <w:numId w:val="1"/>
               </w:numPr>
               <w:jc w:val="center"/>
+              <w:rPr>
+                <w:rFonts w:ascii="Times New Roman" w:hAnsi="Times New Roman" w:cs="Times New Roman"/>
+              </w:rPr>
             </w:pPr>
           </w:p>
         </w:tc>
@@ -270,7 +354,15 @@
             <w:tcW w:w="2337" w:type="dxa"/>
           </w:tcPr>
           <w:p>
-            <w:r>
+            <w:pPr>
+              <w:rPr>
+                <w:rFonts w:ascii="Times New Roman" w:hAnsi="Times New Roman" w:cs="Times New Roman"/>
+              </w:rPr>
+            </w:pPr>
+            <w:r>
+              <w:rPr>
+                <w:rFonts w:ascii="Times New Roman" w:hAnsi="Times New Roman" w:cs="Times New Roman"/>
+              </w:rPr>
               <w:t>Money</w:t>
             </w:r>
           </w:p>
@@ -280,7 +372,15 @@
             <w:tcW w:w="2338" w:type="dxa"/>
           </w:tcPr>
           <w:p>
-            <w:r>
+            <w:pPr>
+              <w:rPr>
+                <w:rFonts w:ascii="Times New Roman" w:hAnsi="Times New Roman" w:cs="Times New Roman"/>
+              </w:rPr>
+            </w:pPr>
+            <w:r>
+              <w:rPr>
+                <w:rFonts w:ascii="Times New Roman" w:hAnsi="Times New Roman" w:cs="Times New Roman"/>
+              </w:rPr>
               <w:t>Định dạng tiền</w:t>
             </w:r>
           </w:p>
@@ -289,14 +389,40 @@
           <w:tcPr>
             <w:tcW w:w="2338" w:type="dxa"/>
           </w:tcPr>
-          <w:p/>
+          <w:p>
+            <w:pPr>
+              <w:rPr>
+                <w:rFonts w:ascii="Times New Roman" w:hAnsi="Times New Roman" w:cs="Times New Roman"/>
+              </w:rPr>
+            </w:pPr>
+          </w:p>
         </w:tc>
       </w:tr>
     </w:tbl>
-    <w:p/>
-    <w:p/>
     <w:p>
+      <w:pPr>
+        <w:rPr>
+          <w:rFonts w:ascii="Times New Roman" w:hAnsi="Times New Roman" w:cs="Times New Roman"/>
+        </w:rPr>
+      </w:pPr>
+    </w:p>
+    <w:p>
+      <w:pPr>
+        <w:rPr>
+          <w:rFonts w:ascii="Times New Roman" w:hAnsi="Times New Roman" w:cs="Times New Roman"/>
+        </w:rPr>
+      </w:pPr>
+    </w:p>
+    <w:p>
+      <w:pPr>
+        <w:rPr>
+          <w:rFonts w:ascii="Times New Roman" w:hAnsi="Times New Roman" w:cs="Times New Roman"/>
+        </w:rPr>
+      </w:pPr>
       <w:r>
+        <w:rPr>
+          <w:rFonts w:ascii="Times New Roman" w:hAnsi="Times New Roman" w:cs="Times New Roman"/>
+        </w:rPr>
         <w:t>Danh sách các hàm xử lý</w:t>
       </w:r>
     </w:p>
@@ -324,8 +450,14 @@
           <w:p>
             <w:pPr>
               <w:jc w:val="center"/>
-            </w:pPr>
-            <w:r>
+              <w:rPr>
+                <w:rFonts w:ascii="Times New Roman" w:hAnsi="Times New Roman" w:cs="Times New Roman"/>
+              </w:rPr>
+            </w:pPr>
+            <w:r>
+              <w:rPr>
+                <w:rFonts w:ascii="Times New Roman" w:hAnsi="Times New Roman" w:cs="Times New Roman"/>
+              </w:rPr>
               <w:t>STT</w:t>
             </w:r>
           </w:p>
@@ -337,8 +469,14 @@
           <w:p>
             <w:pPr>
               <w:jc w:val="center"/>
-            </w:pPr>
-            <w:r>
+              <w:rPr>
+                <w:rFonts w:ascii="Times New Roman" w:hAnsi="Times New Roman" w:cs="Times New Roman"/>
+              </w:rPr>
+            </w:pPr>
+            <w:r>
+              <w:rPr>
+                <w:rFonts w:ascii="Times New Roman" w:hAnsi="Times New Roman" w:cs="Times New Roman"/>
+              </w:rPr>
               <w:t>Tên hàm</w:t>
             </w:r>
           </w:p>
@@ -350,8 +488,14 @@
           <w:p>
             <w:pPr>
               <w:jc w:val="center"/>
-            </w:pPr>
-            <w:r>
+              <w:rPr>
+                <w:rFonts w:ascii="Times New Roman" w:hAnsi="Times New Roman" w:cs="Times New Roman"/>
+              </w:rPr>
+            </w:pPr>
+            <w:r>
+              <w:rPr>
+                <w:rFonts w:ascii="Times New Roman" w:hAnsi="Times New Roman" w:cs="Times New Roman"/>
+              </w:rPr>
               <w:t>Tham số</w:t>
             </w:r>
           </w:p>
@@ -363,8 +507,14 @@
           <w:p>
             <w:pPr>
               <w:jc w:val="center"/>
-            </w:pPr>
-            <w:r>
+              <w:rPr>
+                <w:rFonts w:ascii="Times New Roman" w:hAnsi="Times New Roman" w:cs="Times New Roman"/>
+              </w:rPr>
+            </w:pPr>
+            <w:r>
+              <w:rPr>
+                <w:rFonts w:ascii="Times New Roman" w:hAnsi="Times New Roman" w:cs="Times New Roman"/>
+              </w:rPr>
               <w:t>Kết quả trả về</w:t>
             </w:r>
           </w:p>
@@ -376,8 +526,14 @@
           <w:p>
             <w:pPr>
               <w:jc w:val="center"/>
-            </w:pPr>
-            <w:r>
+              <w:rPr>
+                <w:rFonts w:ascii="Times New Roman" w:hAnsi="Times New Roman" w:cs="Times New Roman"/>
+              </w:rPr>
+            </w:pPr>
+            <w:r>
+              <w:rPr>
+                <w:rFonts w:ascii="Times New Roman" w:hAnsi="Times New Roman" w:cs="Times New Roman"/>
+              </w:rPr>
               <w:t>Thuật giải</w:t>
             </w:r>
           </w:p>
@@ -389,8 +545,14 @@
           <w:p>
             <w:pPr>
               <w:jc w:val="center"/>
-            </w:pPr>
-            <w:r>
+              <w:rPr>
+                <w:rFonts w:ascii="Times New Roman" w:hAnsi="Times New Roman" w:cs="Times New Roman"/>
+              </w:rPr>
+            </w:pPr>
+            <w:r>
+              <w:rPr>
+                <w:rFonts w:ascii="Times New Roman" w:hAnsi="Times New Roman" w:cs="Times New Roman"/>
+              </w:rPr>
               <w:t>Ý nghĩa</w:t>
             </w:r>
           </w:p>
@@ -402,8 +564,14 @@
           <w:p>
             <w:pPr>
               <w:jc w:val="center"/>
-            </w:pPr>
-            <w:r>
+              <w:rPr>
+                <w:rFonts w:ascii="Times New Roman" w:hAnsi="Times New Roman" w:cs="Times New Roman"/>
+              </w:rPr>
+            </w:pPr>
+            <w:r>
+              <w:rPr>
+                <w:rFonts w:ascii="Times New Roman" w:hAnsi="Times New Roman" w:cs="Times New Roman"/>
+              </w:rPr>
               <w:t>Ghi chú</w:t>
             </w:r>
           </w:p>
@@ -422,6 +590,9 @@
                 <w:numId w:val="2"/>
               </w:numPr>
               <w:jc w:val="center"/>
+              <w:rPr>
+                <w:rFonts w:ascii="Times New Roman" w:hAnsi="Times New Roman" w:cs="Times New Roman"/>
+              </w:rPr>
             </w:pPr>
           </w:p>
         </w:tc>
@@ -430,7 +601,15 @@
             <w:tcW w:w="1440" w:type="dxa"/>
           </w:tcPr>
           <w:p>
-            <w:r>
+            <w:pPr>
+              <w:rPr>
+                <w:rFonts w:ascii="Times New Roman" w:hAnsi="Times New Roman" w:cs="Times New Roman"/>
+              </w:rPr>
+            </w:pPr>
+            <w:r>
+              <w:rPr>
+                <w:rFonts w:ascii="Times New Roman" w:hAnsi="Times New Roman" w:cs="Times New Roman"/>
+              </w:rPr>
               <w:t>XuatDSTKDT</w:t>
             </w:r>
           </w:p>
@@ -440,7 +619,15 @@
             <w:tcW w:w="2520" w:type="dxa"/>
           </w:tcPr>
           <w:p>
-            <w:r>
+            <w:pPr>
+              <w:rPr>
+                <w:rFonts w:ascii="Times New Roman" w:hAnsi="Times New Roman" w:cs="Times New Roman"/>
+              </w:rPr>
+            </w:pPr>
+            <w:r>
+              <w:rPr>
+                <w:rFonts w:ascii="Times New Roman" w:hAnsi="Times New Roman" w:cs="Times New Roman"/>
+              </w:rPr>
               <w:t>N/A</w:t>
             </w:r>
           </w:p>
@@ -450,9 +637,45 @@
             <w:tcW w:w="1530" w:type="dxa"/>
           </w:tcPr>
           <w:p>
-            <w:r>
-              <w:t>List&lt;DT&gt;DSThongKe</w:t>
-            </w:r>
+            <w:pPr>
+              <w:tabs>
+                <w:tab w:val="left" w:pos="916"/>
+                <w:tab w:val="left" w:pos="1832"/>
+                <w:tab w:val="left" w:pos="2748"/>
+                <w:tab w:val="left" w:pos="3664"/>
+                <w:tab w:val="left" w:pos="4580"/>
+                <w:tab w:val="left" w:pos="5496"/>
+                <w:tab w:val="left" w:pos="6412"/>
+                <w:tab w:val="left" w:pos="7328"/>
+                <w:tab w:val="left" w:pos="8244"/>
+                <w:tab w:val="left" w:pos="9160"/>
+                <w:tab w:val="left" w:pos="10076"/>
+                <w:tab w:val="left" w:pos="10992"/>
+                <w:tab w:val="left" w:pos="11908"/>
+                <w:tab w:val="left" w:pos="12824"/>
+                <w:tab w:val="left" w:pos="13740"/>
+                <w:tab w:val="left" w:pos="14656"/>
+              </w:tabs>
+              <w:spacing w:line="336" w:lineRule="atLeast"/>
+              <w:rPr>
+                <w:rFonts w:ascii="Times New Roman" w:eastAsia="Times New Roman" w:hAnsi="Times New Roman" w:cs="Times New Roman"/>
+                <w:color w:val="333333"/>
+              </w:rPr>
+            </w:pPr>
+            <w:r>
+              <w:rPr>
+                <w:rFonts w:ascii="Times New Roman" w:eastAsia="Times New Roman" w:hAnsi="Times New Roman" w:cs="Times New Roman"/>
+                <w:color w:val="333333"/>
+              </w:rPr>
+              <w:t>BarChart&lt;String,Number&gt;</w:t>
+            </w:r>
+          </w:p>
+          <w:p>
+            <w:pPr>
+              <w:rPr>
+                <w:rFonts w:ascii="Times New Roman" w:hAnsi="Times New Roman" w:cs="Times New Roman"/>
+              </w:rPr>
+            </w:pPr>
           </w:p>
         </w:tc>
         <w:tc>
@@ -460,7 +683,15 @@
             <w:tcW w:w="1170" w:type="dxa"/>
           </w:tcPr>
           <w:p>
-            <w:r>
+            <w:pPr>
+              <w:rPr>
+                <w:rFonts w:ascii="Times New Roman" w:hAnsi="Times New Roman" w:cs="Times New Roman"/>
+              </w:rPr>
+            </w:pPr>
+            <w:r>
+              <w:rPr>
+                <w:rFonts w:ascii="Times New Roman" w:hAnsi="Times New Roman" w:cs="Times New Roman"/>
+              </w:rPr>
               <w:t>Vét cạn</w:t>
             </w:r>
           </w:p>
@@ -472,14 +703,23 @@
           <w:p>
             <w:pPr>
               <w:rPr>
-                <w:lang w:val="vi-VN"/>
-              </w:rPr>
-            </w:pPr>
-            <w:r>
-              <w:rPr>
-                <w:lang w:val="vi-VN"/>
-              </w:rPr>
-              <w:t xml:space="preserve">Xuất danh sách thống kê doanh thu </w:t>
+                <w:rFonts w:ascii="Times New Roman" w:hAnsi="Times New Roman" w:cs="Times New Roman"/>
+                <w:lang w:val="vi-VN"/>
+              </w:rPr>
+            </w:pPr>
+            <w:r>
+              <w:rPr>
+                <w:rFonts w:ascii="Times New Roman" w:hAnsi="Times New Roman" w:cs="Times New Roman"/>
+                <w:lang w:val="vi-VN"/>
+              </w:rPr>
+              <w:t xml:space="preserve">Biểu đồ </w:t>
+            </w:r>
+            <w:r>
+              <w:rPr>
+                <w:rFonts w:ascii="Times New Roman" w:hAnsi="Times New Roman" w:cs="Times New Roman"/>
+                <w:lang w:val="vi-VN"/>
+              </w:rPr>
+              <w:t xml:space="preserve">thống kê doanh thu </w:t>
             </w:r>
           </w:p>
         </w:tc>
@@ -487,7 +727,13 @@
           <w:tcPr>
             <w:tcW w:w="625" w:type="dxa"/>
           </w:tcPr>
-          <w:p/>
+          <w:p>
+            <w:pPr>
+              <w:rPr>
+                <w:rFonts w:ascii="Times New Roman" w:hAnsi="Times New Roman" w:cs="Times New Roman"/>
+              </w:rPr>
+            </w:pPr>
+          </w:p>
         </w:tc>
       </w:tr>
       <w:tr>
@@ -503,6 +749,9 @@
                 <w:numId w:val="2"/>
               </w:numPr>
               <w:jc w:val="center"/>
+              <w:rPr>
+                <w:rFonts w:ascii="Times New Roman" w:hAnsi="Times New Roman" w:cs="Times New Roman"/>
+              </w:rPr>
             </w:pPr>
           </w:p>
         </w:tc>
@@ -513,20 +762,26 @@
           <w:p>
             <w:pPr>
               <w:rPr>
-                <w:lang w:val="vi-VN"/>
-              </w:rPr>
-            </w:pPr>
-            <w:r>
-              <w:rPr>
+                <w:rFonts w:ascii="Times New Roman" w:hAnsi="Times New Roman" w:cs="Times New Roman"/>
+                <w:lang w:val="vi-VN"/>
+              </w:rPr>
+            </w:pPr>
+            <w:r>
+              <w:rPr>
+                <w:rFonts w:ascii="Times New Roman" w:hAnsi="Times New Roman" w:cs="Times New Roman"/>
                 <w:lang w:val="vi-VN"/>
               </w:rPr>
               <w:t>XuatDS</w:t>
             </w:r>
             <w:r>
+              <w:rPr>
+                <w:rFonts w:ascii="Times New Roman" w:hAnsi="Times New Roman" w:cs="Times New Roman"/>
+              </w:rPr>
               <w:t>TK</w:t>
             </w:r>
             <w:r>
               <w:rPr>
+                <w:rFonts w:ascii="Times New Roman" w:hAnsi="Times New Roman" w:cs="Times New Roman"/>
                 <w:lang w:val="vi-VN"/>
               </w:rPr>
               <w:t>SP</w:t>
@@ -538,7 +793,15 @@
             <w:tcW w:w="2520" w:type="dxa"/>
           </w:tcPr>
           <w:p>
-            <w:r>
+            <w:pPr>
+              <w:rPr>
+                <w:rFonts w:ascii="Times New Roman" w:hAnsi="Times New Roman" w:cs="Times New Roman"/>
+              </w:rPr>
+            </w:pPr>
+            <w:r>
+              <w:rPr>
+                <w:rFonts w:ascii="Times New Roman" w:hAnsi="Times New Roman" w:cs="Times New Roman"/>
+              </w:rPr>
               <w:t>N/A</w:t>
             </w:r>
           </w:p>
@@ -550,12 +813,23 @@
           <w:p>
             <w:pPr>
               <w:rPr>
-                <w:lang w:val="vi-VN"/>
-              </w:rPr>
-            </w:pPr>
-            <w:r>
+                <w:rFonts w:ascii="Times New Roman" w:hAnsi="Times New Roman" w:cs="Times New Roman"/>
+                <w:lang w:val="vi-VN"/>
+              </w:rPr>
+            </w:pPr>
+            <w:r>
+              <w:rPr>
+                <w:rFonts w:ascii="Times New Roman" w:hAnsi="Times New Roman" w:cs="Times New Roman"/>
+              </w:rPr>
               <w:t>List&lt;SP&gt;DSSanPham</w:t>
             </w:r>
+            <w:r>
+              <w:rPr>
+                <w:rFonts w:ascii="Times New Roman" w:hAnsi="Times New Roman" w:cs="Times New Roman"/>
+              </w:rPr>
+              <w:br/>
+              <w:t>BarChart&lt;String,Number&gt;</w:t>
+            </w:r>
           </w:p>
         </w:tc>
         <w:tc>
@@ -563,7 +837,15 @@
             <w:tcW w:w="1170" w:type="dxa"/>
           </w:tcPr>
           <w:p>
-            <w:r>
+            <w:pPr>
+              <w:rPr>
+                <w:rFonts w:ascii="Times New Roman" w:hAnsi="Times New Roman" w:cs="Times New Roman"/>
+              </w:rPr>
+            </w:pPr>
+            <w:r>
+              <w:rPr>
+                <w:rFonts w:ascii="Times New Roman" w:hAnsi="Times New Roman" w:cs="Times New Roman"/>
+              </w:rPr>
               <w:t>Vét cạn</w:t>
             </w:r>
           </w:p>
@@ -573,23 +855,34 @@
             <w:tcW w:w="1440" w:type="dxa"/>
           </w:tcPr>
           <w:p>
-            <w:r>
-              <w:rPr>
-                <w:lang w:val="vi-VN"/>
-              </w:rPr>
-              <w:t>Xuất danh sách thố</w:t>
-            </w:r>
-            <w:r>
-              <w:rPr>
-                <w:lang w:val="vi-VN"/>
-              </w:rPr>
-              <w:t xml:space="preserve">ng kê </w:t>
-            </w:r>
-            <w:r>
+            <w:pPr>
+              <w:rPr>
+                <w:rFonts w:ascii="Times New Roman" w:hAnsi="Times New Roman" w:cs="Times New Roman"/>
+              </w:rPr>
+            </w:pPr>
+            <w:r>
+              <w:rPr>
+                <w:rFonts w:ascii="Times New Roman" w:hAnsi="Times New Roman" w:cs="Times New Roman"/>
+                <w:lang w:val="vi-VN"/>
+              </w:rPr>
+              <w:t xml:space="preserve">Xuất danh sách thống kê </w:t>
+            </w:r>
+            <w:r>
+              <w:rPr>
+                <w:rFonts w:ascii="Times New Roman" w:hAnsi="Times New Roman" w:cs="Times New Roman"/>
+              </w:rPr>
               <w:t>sản phẩm</w:t>
             </w:r>
             <w:r>
               <w:rPr>
+                <w:rFonts w:ascii="Times New Roman" w:hAnsi="Times New Roman" w:cs="Times New Roman"/>
+              </w:rPr>
+              <w:br/>
+              <w:t xml:space="preserve">Biểu đồ sản phẩm bán chạy </w:t>
+            </w:r>
+            <w:r>
+              <w:rPr>
+                <w:rFonts w:ascii="Times New Roman" w:hAnsi="Times New Roman" w:cs="Times New Roman"/>
                 <w:lang w:val="vi-VN"/>
               </w:rPr>
               <w:t xml:space="preserve"> </w:t>
@@ -600,7 +893,13 @@
           <w:tcPr>
             <w:tcW w:w="625" w:type="dxa"/>
           </w:tcPr>
-          <w:p/>
+          <w:p>
+            <w:pPr>
+              <w:rPr>
+                <w:rFonts w:ascii="Times New Roman" w:hAnsi="Times New Roman" w:cs="Times New Roman"/>
+              </w:rPr>
+            </w:pPr>
+          </w:p>
         </w:tc>
       </w:tr>
       <w:tr>
@@ -616,6 +915,9 @@
                 <w:numId w:val="2"/>
               </w:numPr>
               <w:jc w:val="center"/>
+              <w:rPr>
+                <w:rFonts w:ascii="Times New Roman" w:hAnsi="Times New Roman" w:cs="Times New Roman"/>
+              </w:rPr>
             </w:pPr>
           </w:p>
         </w:tc>
@@ -626,20 +928,26 @@
           <w:p>
             <w:pPr>
               <w:rPr>
-                <w:lang w:val="vi-VN"/>
-              </w:rPr>
-            </w:pPr>
-            <w:r>
-              <w:rPr>
+                <w:rFonts w:ascii="Times New Roman" w:hAnsi="Times New Roman" w:cs="Times New Roman"/>
+                <w:lang w:val="vi-VN"/>
+              </w:rPr>
+            </w:pPr>
+            <w:r>
+              <w:rPr>
+                <w:rFonts w:ascii="Times New Roman" w:hAnsi="Times New Roman" w:cs="Times New Roman"/>
                 <w:lang w:val="vi-VN"/>
               </w:rPr>
               <w:t>XuatDS</w:t>
             </w:r>
             <w:r>
+              <w:rPr>
+                <w:rFonts w:ascii="Times New Roman" w:hAnsi="Times New Roman" w:cs="Times New Roman"/>
+              </w:rPr>
               <w:t>TK</w:t>
             </w:r>
             <w:r>
               <w:rPr>
+                <w:rFonts w:ascii="Times New Roman" w:hAnsi="Times New Roman" w:cs="Times New Roman"/>
                 <w:lang w:val="vi-VN"/>
               </w:rPr>
               <w:t>CN</w:t>
@@ -651,7 +959,15 @@
             <w:tcW w:w="2520" w:type="dxa"/>
           </w:tcPr>
           <w:p>
-            <w:r>
+            <w:pPr>
+              <w:rPr>
+                <w:rFonts w:ascii="Times New Roman" w:hAnsi="Times New Roman" w:cs="Times New Roman"/>
+              </w:rPr>
+            </w:pPr>
+            <w:r>
+              <w:rPr>
+                <w:rFonts w:ascii="Times New Roman" w:hAnsi="Times New Roman" w:cs="Times New Roman"/>
+              </w:rPr>
               <w:t>N/A</w:t>
             </w:r>
           </w:p>
@@ -661,7 +977,15 @@
             <w:tcW w:w="1530" w:type="dxa"/>
           </w:tcPr>
           <w:p>
-            <w:r>
+            <w:pPr>
+              <w:rPr>
+                <w:rFonts w:ascii="Times New Roman" w:hAnsi="Times New Roman" w:cs="Times New Roman"/>
+              </w:rPr>
+            </w:pPr>
+            <w:r>
+              <w:rPr>
+                <w:rFonts w:ascii="Times New Roman" w:hAnsi="Times New Roman" w:cs="Times New Roman"/>
+              </w:rPr>
               <w:t>List&lt;CN&gt;DSCongNo</w:t>
             </w:r>
           </w:p>
@@ -671,7 +995,15 @@
             <w:tcW w:w="1170" w:type="dxa"/>
           </w:tcPr>
           <w:p>
-            <w:r>
+            <w:pPr>
+              <w:rPr>
+                <w:rFonts w:ascii="Times New Roman" w:hAnsi="Times New Roman" w:cs="Times New Roman"/>
+              </w:rPr>
+            </w:pPr>
+            <w:r>
+              <w:rPr>
+                <w:rFonts w:ascii="Times New Roman" w:hAnsi="Times New Roman" w:cs="Times New Roman"/>
+              </w:rPr>
               <w:t>Vét cạn</w:t>
             </w:r>
           </w:p>
@@ -681,17 +1013,17 @@
             <w:tcW w:w="1440" w:type="dxa"/>
           </w:tcPr>
           <w:p>
-            <w:r>
-              <w:rPr>
-                <w:lang w:val="vi-VN"/>
-              </w:rPr>
-              <w:t xml:space="preserve">Xuất danh sách thống kê </w:t>
-            </w:r>
-            <w:r>
-              <w:rPr>
-                <w:lang w:val="vi-VN"/>
-              </w:rPr>
-              <w:t>công nợ</w:t>
+            <w:pPr>
+              <w:rPr>
+                <w:rFonts w:ascii="Times New Roman" w:hAnsi="Times New Roman" w:cs="Times New Roman"/>
+              </w:rPr>
+            </w:pPr>
+            <w:r>
+              <w:rPr>
+                <w:rFonts w:ascii="Times New Roman" w:hAnsi="Times New Roman" w:cs="Times New Roman"/>
+                <w:lang w:val="vi-VN"/>
+              </w:rPr>
+              <w:t>Xuất danh sách thống kê công nợ</w:t>
             </w:r>
           </w:p>
         </w:tc>
@@ -699,7 +1031,13 @@
           <w:tcPr>
             <w:tcW w:w="625" w:type="dxa"/>
           </w:tcPr>
-          <w:p/>
+          <w:p>
+            <w:pPr>
+              <w:rPr>
+                <w:rFonts w:ascii="Times New Roman" w:hAnsi="Times New Roman" w:cs="Times New Roman"/>
+              </w:rPr>
+            </w:pPr>
+          </w:p>
         </w:tc>
       </w:tr>
       <w:tr>
@@ -715,6 +1053,9 @@
                 <w:numId w:val="2"/>
               </w:numPr>
               <w:jc w:val="center"/>
+              <w:rPr>
+                <w:rFonts w:ascii="Times New Roman" w:hAnsi="Times New Roman" w:cs="Times New Roman"/>
+              </w:rPr>
             </w:pPr>
           </w:p>
         </w:tc>
@@ -725,20 +1066,26 @@
           <w:p>
             <w:pPr>
               <w:rPr>
-                <w:lang w:val="vi-VN"/>
-              </w:rPr>
-            </w:pPr>
-            <w:r>
-              <w:rPr>
+                <w:rFonts w:ascii="Times New Roman" w:hAnsi="Times New Roman" w:cs="Times New Roman"/>
+                <w:lang w:val="vi-VN"/>
+              </w:rPr>
+            </w:pPr>
+            <w:r>
+              <w:rPr>
+                <w:rFonts w:ascii="Times New Roman" w:hAnsi="Times New Roman" w:cs="Times New Roman"/>
                 <w:lang w:val="vi-VN"/>
               </w:rPr>
               <w:t>XuatDS</w:t>
             </w:r>
             <w:r>
+              <w:rPr>
+                <w:rFonts w:ascii="Times New Roman" w:hAnsi="Times New Roman" w:cs="Times New Roman"/>
+              </w:rPr>
               <w:t>TK</w:t>
             </w:r>
             <w:r>
               <w:rPr>
+                <w:rFonts w:ascii="Times New Roman" w:hAnsi="Times New Roman" w:cs="Times New Roman"/>
                 <w:lang w:val="vi-VN"/>
               </w:rPr>
               <w:t>C</w:t>
@@ -750,7 +1097,15 @@
             <w:tcW w:w="2520" w:type="dxa"/>
           </w:tcPr>
           <w:p>
-            <w:r>
+            <w:pPr>
+              <w:rPr>
+                <w:rFonts w:ascii="Times New Roman" w:hAnsi="Times New Roman" w:cs="Times New Roman"/>
+              </w:rPr>
+            </w:pPr>
+            <w:r>
+              <w:rPr>
+                <w:rFonts w:ascii="Times New Roman" w:hAnsi="Times New Roman" w:cs="Times New Roman"/>
+              </w:rPr>
               <w:t>N/A</w:t>
             </w:r>
           </w:p>
@@ -760,7 +1115,15 @@
             <w:tcW w:w="1530" w:type="dxa"/>
           </w:tcPr>
           <w:p>
-            <w:r>
+            <w:pPr>
+              <w:rPr>
+                <w:rFonts w:ascii="Times New Roman" w:hAnsi="Times New Roman" w:cs="Times New Roman"/>
+              </w:rPr>
+            </w:pPr>
+            <w:r>
+              <w:rPr>
+                <w:rFonts w:ascii="Times New Roman" w:hAnsi="Times New Roman" w:cs="Times New Roman"/>
+              </w:rPr>
               <w:t>List&lt;C&gt;DSTChi</w:t>
             </w:r>
           </w:p>
@@ -770,7 +1133,15 @@
             <w:tcW w:w="1170" w:type="dxa"/>
           </w:tcPr>
           <w:p>
-            <w:r>
+            <w:pPr>
+              <w:rPr>
+                <w:rFonts w:ascii="Times New Roman" w:hAnsi="Times New Roman" w:cs="Times New Roman"/>
+              </w:rPr>
+            </w:pPr>
+            <w:r>
+              <w:rPr>
+                <w:rFonts w:ascii="Times New Roman" w:hAnsi="Times New Roman" w:cs="Times New Roman"/>
+              </w:rPr>
               <w:t>Vét cạn</w:t>
             </w:r>
           </w:p>
@@ -780,23 +1151,17 @@
             <w:tcW w:w="1440" w:type="dxa"/>
           </w:tcPr>
           <w:p>
-            <w:r>
-              <w:rPr>
-                <w:lang w:val="vi-VN"/>
-              </w:rPr>
-              <w:t xml:space="preserve">Xuất danh sách thống kê </w:t>
-            </w:r>
-            <w:r>
-              <w:rPr>
-                <w:lang w:val="vi-VN"/>
-              </w:rPr>
-              <w:t>chi</w:t>
-            </w:r>
-            <w:r>
-              <w:rPr>
-                <w:lang w:val="vi-VN"/>
-              </w:rPr>
-              <w:t xml:space="preserve"> </w:t>
+            <w:pPr>
+              <w:rPr>
+                <w:rFonts w:ascii="Times New Roman" w:hAnsi="Times New Roman" w:cs="Times New Roman"/>
+              </w:rPr>
+            </w:pPr>
+            <w:r>
+              <w:rPr>
+                <w:rFonts w:ascii="Times New Roman" w:hAnsi="Times New Roman" w:cs="Times New Roman"/>
+                <w:lang w:val="vi-VN"/>
+              </w:rPr>
+              <w:t xml:space="preserve">Xuất danh sách thống kê chi </w:t>
             </w:r>
           </w:p>
         </w:tc>
@@ -804,7 +1169,13 @@
           <w:tcPr>
             <w:tcW w:w="625" w:type="dxa"/>
           </w:tcPr>
-          <w:p/>
+          <w:p>
+            <w:pPr>
+              <w:rPr>
+                <w:rFonts w:ascii="Times New Roman" w:hAnsi="Times New Roman" w:cs="Times New Roman"/>
+              </w:rPr>
+            </w:pPr>
+          </w:p>
         </w:tc>
       </w:tr>
       <w:tr>
@@ -820,6 +1191,9 @@
                 <w:numId w:val="2"/>
               </w:numPr>
               <w:jc w:val="center"/>
+              <w:rPr>
+                <w:rFonts w:ascii="Times New Roman" w:hAnsi="Times New Roman" w:cs="Times New Roman"/>
+              </w:rPr>
             </w:pPr>
           </w:p>
         </w:tc>
@@ -830,20 +1204,26 @@
           <w:p>
             <w:pPr>
               <w:rPr>
-                <w:lang w:val="vi-VN"/>
-              </w:rPr>
-            </w:pPr>
-            <w:r>
-              <w:rPr>
+                <w:rFonts w:ascii="Times New Roman" w:hAnsi="Times New Roman" w:cs="Times New Roman"/>
+                <w:lang w:val="vi-VN"/>
+              </w:rPr>
+            </w:pPr>
+            <w:r>
+              <w:rPr>
+                <w:rFonts w:ascii="Times New Roman" w:hAnsi="Times New Roman" w:cs="Times New Roman"/>
                 <w:lang w:val="vi-VN"/>
               </w:rPr>
               <w:t>XuatDS</w:t>
             </w:r>
             <w:r>
+              <w:rPr>
+                <w:rFonts w:ascii="Times New Roman" w:hAnsi="Times New Roman" w:cs="Times New Roman"/>
+              </w:rPr>
               <w:t>TK</w:t>
             </w:r>
             <w:r>
               <w:rPr>
+                <w:rFonts w:ascii="Times New Roman" w:hAnsi="Times New Roman" w:cs="Times New Roman"/>
                 <w:lang w:val="vi-VN"/>
               </w:rPr>
               <w:t>LN</w:t>
@@ -855,7 +1235,15 @@
             <w:tcW w:w="2520" w:type="dxa"/>
           </w:tcPr>
           <w:p>
-            <w:r>
+            <w:pPr>
+              <w:rPr>
+                <w:rFonts w:ascii="Times New Roman" w:hAnsi="Times New Roman" w:cs="Times New Roman"/>
+              </w:rPr>
+            </w:pPr>
+            <w:r>
+              <w:rPr>
+                <w:rFonts w:ascii="Times New Roman" w:hAnsi="Times New Roman" w:cs="Times New Roman"/>
+              </w:rPr>
               <w:t>N/A</w:t>
             </w:r>
           </w:p>
@@ -865,8 +1253,16 @@
             <w:tcW w:w="1530" w:type="dxa"/>
           </w:tcPr>
           <w:p>
-            <w:r>
-              <w:t>List&lt;LN&gt;DSLoiNhuan</w:t>
+            <w:pPr>
+              <w:rPr>
+                <w:rFonts w:ascii="Times New Roman" w:hAnsi="Times New Roman" w:cs="Times New Roman"/>
+              </w:rPr>
+            </w:pPr>
+            <w:r>
+              <w:rPr>
+                <w:rFonts w:ascii="Times New Roman" w:hAnsi="Times New Roman" w:cs="Times New Roman"/>
+              </w:rPr>
+              <w:t>BarChart&lt;String,Number&gt;</w:t>
             </w:r>
           </w:p>
         </w:tc>
@@ -875,7 +1271,15 @@
             <w:tcW w:w="1170" w:type="dxa"/>
           </w:tcPr>
           <w:p>
-            <w:r>
+            <w:pPr>
+              <w:rPr>
+                <w:rFonts w:ascii="Times New Roman" w:hAnsi="Times New Roman" w:cs="Times New Roman"/>
+              </w:rPr>
+            </w:pPr>
+            <w:r>
+              <w:rPr>
+                <w:rFonts w:ascii="Times New Roman" w:hAnsi="Times New Roman" w:cs="Times New Roman"/>
+              </w:rPr>
               <w:t>Vét cạn</w:t>
             </w:r>
           </w:p>
@@ -885,11 +1289,23 @@
             <w:tcW w:w="1440" w:type="dxa"/>
           </w:tcPr>
           <w:p>
-            <w:r>
-              <w:rPr>
-                <w:lang w:val="vi-VN"/>
-              </w:rPr>
-              <w:t>Xuất danh sách thống kê lợi nhuận</w:t>
+            <w:pPr>
+              <w:rPr>
+                <w:rFonts w:ascii="Times New Roman" w:hAnsi="Times New Roman" w:cs="Times New Roman"/>
+              </w:rPr>
+            </w:pPr>
+            <w:r>
+              <w:rPr>
+                <w:rFonts w:ascii="Times New Roman" w:hAnsi="Times New Roman" w:cs="Times New Roman"/>
+              </w:rPr>
+              <w:t>Biểu đồ</w:t>
+            </w:r>
+            <w:r>
+              <w:rPr>
+                <w:rFonts w:ascii="Times New Roman" w:hAnsi="Times New Roman" w:cs="Times New Roman"/>
+                <w:lang w:val="vi-VN"/>
+              </w:rPr>
+              <w:t xml:space="preserve"> thống kê lợi nhuận</w:t>
             </w:r>
           </w:p>
         </w:tc>
@@ -897,14 +1313,40 @@
           <w:tcPr>
             <w:tcW w:w="625" w:type="dxa"/>
           </w:tcPr>
-          <w:p/>
+          <w:p>
+            <w:pPr>
+              <w:rPr>
+                <w:rFonts w:ascii="Times New Roman" w:hAnsi="Times New Roman" w:cs="Times New Roman"/>
+              </w:rPr>
+            </w:pPr>
+          </w:p>
         </w:tc>
       </w:tr>
     </w:tbl>
-    <w:p/>
-    <w:p/>
     <w:p>
+      <w:pPr>
+        <w:rPr>
+          <w:rFonts w:ascii="Times New Roman" w:hAnsi="Times New Roman" w:cs="Times New Roman"/>
+        </w:rPr>
+      </w:pPr>
+    </w:p>
+    <w:p>
+      <w:pPr>
+        <w:rPr>
+          <w:rFonts w:ascii="Times New Roman" w:hAnsi="Times New Roman" w:cs="Times New Roman"/>
+        </w:rPr>
+      </w:pPr>
+    </w:p>
+    <w:p>
+      <w:pPr>
+        <w:rPr>
+          <w:rFonts w:ascii="Times New Roman" w:hAnsi="Times New Roman" w:cs="Times New Roman"/>
+        </w:rPr>
+      </w:pPr>
       <w:r>
+        <w:rPr>
+          <w:rFonts w:ascii="Times New Roman" w:hAnsi="Times New Roman" w:cs="Times New Roman"/>
+        </w:rPr>
         <w:t xml:space="preserve">Danh sách các biến </w:t>
       </w:r>
     </w:p>
@@ -929,8 +1371,14 @@
           <w:p>
             <w:pPr>
               <w:jc w:val="center"/>
-            </w:pPr>
-            <w:r>
+              <w:rPr>
+                <w:rFonts w:ascii="Times New Roman" w:hAnsi="Times New Roman" w:cs="Times New Roman"/>
+              </w:rPr>
+            </w:pPr>
+            <w:r>
+              <w:rPr>
+                <w:rFonts w:ascii="Times New Roman" w:hAnsi="Times New Roman" w:cs="Times New Roman"/>
+              </w:rPr>
               <w:t>STT</w:t>
             </w:r>
           </w:p>
@@ -942,8 +1390,14 @@
           <w:p>
             <w:pPr>
               <w:jc w:val="center"/>
-            </w:pPr>
-            <w:r>
+              <w:rPr>
+                <w:rFonts w:ascii="Times New Roman" w:hAnsi="Times New Roman" w:cs="Times New Roman"/>
+              </w:rPr>
+            </w:pPr>
+            <w:r>
+              <w:rPr>
+                <w:rFonts w:ascii="Times New Roman" w:hAnsi="Times New Roman" w:cs="Times New Roman"/>
+              </w:rPr>
               <w:t>Biến</w:t>
             </w:r>
           </w:p>
@@ -955,8 +1409,14 @@
           <w:p>
             <w:pPr>
               <w:jc w:val="center"/>
-            </w:pPr>
-            <w:r>
+              <w:rPr>
+                <w:rFonts w:ascii="Times New Roman" w:hAnsi="Times New Roman" w:cs="Times New Roman"/>
+              </w:rPr>
+            </w:pPr>
+            <w:r>
+              <w:rPr>
+                <w:rFonts w:ascii="Times New Roman" w:hAnsi="Times New Roman" w:cs="Times New Roman"/>
+              </w:rPr>
               <w:t>Kiểu</w:t>
             </w:r>
           </w:p>
@@ -968,8 +1428,14 @@
           <w:p>
             <w:pPr>
               <w:jc w:val="center"/>
-            </w:pPr>
-            <w:r>
+              <w:rPr>
+                <w:rFonts w:ascii="Times New Roman" w:hAnsi="Times New Roman" w:cs="Times New Roman"/>
+              </w:rPr>
+            </w:pPr>
+            <w:r>
+              <w:rPr>
+                <w:rFonts w:ascii="Times New Roman" w:hAnsi="Times New Roman" w:cs="Times New Roman"/>
+              </w:rPr>
               <w:t>Ý nghĩa</w:t>
             </w:r>
           </w:p>
@@ -981,8 +1447,14 @@
           <w:p>
             <w:pPr>
               <w:jc w:val="center"/>
-            </w:pPr>
-            <w:r>
+              <w:rPr>
+                <w:rFonts w:ascii="Times New Roman" w:hAnsi="Times New Roman" w:cs="Times New Roman"/>
+              </w:rPr>
+            </w:pPr>
+            <w:r>
+              <w:rPr>
+                <w:rFonts w:ascii="Times New Roman" w:hAnsi="Times New Roman" w:cs="Times New Roman"/>
+              </w:rPr>
               <w:t>Ghi chú</w:t>
             </w:r>
           </w:p>
@@ -1000,6 +1472,9 @@
                 <w:ilvl w:val="0"/>
                 <w:numId w:val="3"/>
               </w:numPr>
+              <w:rPr>
+                <w:rFonts w:ascii="Times New Roman" w:hAnsi="Times New Roman" w:cs="Times New Roman"/>
+              </w:rPr>
             </w:pPr>
           </w:p>
         </w:tc>
@@ -1010,11 +1485,13 @@
           <w:p>
             <w:pPr>
               <w:rPr>
-                <w:lang w:val="vi-VN"/>
-              </w:rPr>
-            </w:pPr>
-            <w:r>
-              <w:rPr>
+                <w:rFonts w:ascii="Times New Roman" w:hAnsi="Times New Roman" w:cs="Times New Roman"/>
+                <w:lang w:val="vi-VN"/>
+              </w:rPr>
+            </w:pPr>
+            <w:r>
+              <w:rPr>
+                <w:rFonts w:ascii="Times New Roman" w:hAnsi="Times New Roman" w:cs="Times New Roman"/>
                 <w:lang w:val="vi-VN"/>
               </w:rPr>
               <w:t>MaHD</w:t>
@@ -1028,11 +1505,13 @@
           <w:p>
             <w:pPr>
               <w:rPr>
-                <w:lang w:val="vi-VN"/>
-              </w:rPr>
-            </w:pPr>
-            <w:r>
-              <w:rPr>
+                <w:rFonts w:ascii="Times New Roman" w:hAnsi="Times New Roman" w:cs="Times New Roman"/>
+                <w:lang w:val="vi-VN"/>
+              </w:rPr>
+            </w:pPr>
+            <w:r>
+              <w:rPr>
+                <w:rFonts w:ascii="Times New Roman" w:hAnsi="Times New Roman" w:cs="Times New Roman"/>
                 <w:lang w:val="vi-VN"/>
               </w:rPr>
               <w:t>String</w:t>
@@ -1044,7 +1523,15 @@
             <w:tcW w:w="2035" w:type="dxa"/>
           </w:tcPr>
           <w:p>
-            <w:r>
+            <w:pPr>
+              <w:rPr>
+                <w:rFonts w:ascii="Times New Roman" w:hAnsi="Times New Roman" w:cs="Times New Roman"/>
+              </w:rPr>
+            </w:pPr>
+            <w:r>
+              <w:rPr>
+                <w:rFonts w:ascii="Times New Roman" w:hAnsi="Times New Roman" w:cs="Times New Roman"/>
+              </w:rPr>
               <w:t>Mã hóa đơn</w:t>
             </w:r>
           </w:p>
@@ -1053,7 +1540,13 @@
           <w:tcPr>
             <w:tcW w:w="1705" w:type="dxa"/>
           </w:tcPr>
-          <w:p/>
+          <w:p>
+            <w:pPr>
+              <w:rPr>
+                <w:rFonts w:ascii="Times New Roman" w:hAnsi="Times New Roman" w:cs="Times New Roman"/>
+              </w:rPr>
+            </w:pPr>
+          </w:p>
         </w:tc>
       </w:tr>
       <w:tr>
@@ -1068,6 +1561,9 @@
                 <w:ilvl w:val="0"/>
                 <w:numId w:val="3"/>
               </w:numPr>
+              <w:rPr>
+                <w:rFonts w:ascii="Times New Roman" w:hAnsi="Times New Roman" w:cs="Times New Roman"/>
+              </w:rPr>
             </w:pPr>
           </w:p>
         </w:tc>
@@ -1078,11 +1574,13 @@
           <w:p>
             <w:pPr>
               <w:rPr>
-                <w:lang w:val="vi-VN"/>
-              </w:rPr>
-            </w:pPr>
-            <w:r>
-              <w:rPr>
+                <w:rFonts w:ascii="Times New Roman" w:hAnsi="Times New Roman" w:cs="Times New Roman"/>
+                <w:lang w:val="vi-VN"/>
+              </w:rPr>
+            </w:pPr>
+            <w:r>
+              <w:rPr>
+                <w:rFonts w:ascii="Times New Roman" w:hAnsi="Times New Roman" w:cs="Times New Roman"/>
                 <w:lang w:val="vi-VN"/>
               </w:rPr>
               <w:t>Thoigian</w:t>
@@ -1096,11 +1594,13 @@
           <w:p>
             <w:pPr>
               <w:rPr>
-                <w:lang w:val="vi-VN"/>
-              </w:rPr>
-            </w:pPr>
-            <w:r>
-              <w:rPr>
+                <w:rFonts w:ascii="Times New Roman" w:hAnsi="Times New Roman" w:cs="Times New Roman"/>
+                <w:lang w:val="vi-VN"/>
+              </w:rPr>
+            </w:pPr>
+            <w:r>
+              <w:rPr>
+                <w:rFonts w:ascii="Times New Roman" w:hAnsi="Times New Roman" w:cs="Times New Roman"/>
                 <w:lang w:val="vi-VN"/>
               </w:rPr>
               <w:t>Time</w:t>
@@ -1112,7 +1612,15 @@
             <w:tcW w:w="2035" w:type="dxa"/>
           </w:tcPr>
           <w:p>
-            <w:r>
+            <w:pPr>
+              <w:rPr>
+                <w:rFonts w:ascii="Times New Roman" w:hAnsi="Times New Roman" w:cs="Times New Roman"/>
+              </w:rPr>
+            </w:pPr>
+            <w:r>
+              <w:rPr>
+                <w:rFonts w:ascii="Times New Roman" w:hAnsi="Times New Roman" w:cs="Times New Roman"/>
+              </w:rPr>
               <w:t xml:space="preserve">Thời gian </w:t>
             </w:r>
           </w:p>
@@ -1121,7 +1629,13 @@
           <w:tcPr>
             <w:tcW w:w="1705" w:type="dxa"/>
           </w:tcPr>
-          <w:p/>
+          <w:p>
+            <w:pPr>
+              <w:rPr>
+                <w:rFonts w:ascii="Times New Roman" w:hAnsi="Times New Roman" w:cs="Times New Roman"/>
+              </w:rPr>
+            </w:pPr>
+          </w:p>
         </w:tc>
       </w:tr>
       <w:tr>
@@ -1136,6 +1650,9 @@
                 <w:ilvl w:val="0"/>
                 <w:numId w:val="3"/>
               </w:numPr>
+              <w:rPr>
+                <w:rFonts w:ascii="Times New Roman" w:hAnsi="Times New Roman" w:cs="Times New Roman"/>
+              </w:rPr>
             </w:pPr>
           </w:p>
         </w:tc>
@@ -1146,11 +1663,13 @@
           <w:p>
             <w:pPr>
               <w:rPr>
-                <w:lang w:val="vi-VN"/>
-              </w:rPr>
-            </w:pPr>
-            <w:r>
-              <w:rPr>
+                <w:rFonts w:ascii="Times New Roman" w:hAnsi="Times New Roman" w:cs="Times New Roman"/>
+                <w:lang w:val="vi-VN"/>
+              </w:rPr>
+            </w:pPr>
+            <w:r>
+              <w:rPr>
+                <w:rFonts w:ascii="Times New Roman" w:hAnsi="Times New Roman" w:cs="Times New Roman"/>
                 <w:lang w:val="vi-VN"/>
               </w:rPr>
               <w:t>TenKH</w:t>
@@ -1164,11 +1683,13 @@
           <w:p>
             <w:pPr>
               <w:rPr>
-                <w:lang w:val="vi-VN"/>
-              </w:rPr>
-            </w:pPr>
-            <w:r>
-              <w:rPr>
+                <w:rFonts w:ascii="Times New Roman" w:hAnsi="Times New Roman" w:cs="Times New Roman"/>
+                <w:lang w:val="vi-VN"/>
+              </w:rPr>
+            </w:pPr>
+            <w:r>
+              <w:rPr>
+                <w:rFonts w:ascii="Times New Roman" w:hAnsi="Times New Roman" w:cs="Times New Roman"/>
                 <w:lang w:val="vi-VN"/>
               </w:rPr>
               <w:t>String</w:t>
@@ -1180,7 +1701,15 @@
             <w:tcW w:w="2035" w:type="dxa"/>
           </w:tcPr>
           <w:p>
-            <w:r>
+            <w:pPr>
+              <w:rPr>
+                <w:rFonts w:ascii="Times New Roman" w:hAnsi="Times New Roman" w:cs="Times New Roman"/>
+              </w:rPr>
+            </w:pPr>
+            <w:r>
+              <w:rPr>
+                <w:rFonts w:ascii="Times New Roman" w:hAnsi="Times New Roman" w:cs="Times New Roman"/>
+              </w:rPr>
               <w:t>Tên khách hàng</w:t>
             </w:r>
           </w:p>
@@ -1189,7 +1718,13 @@
           <w:tcPr>
             <w:tcW w:w="1705" w:type="dxa"/>
           </w:tcPr>
-          <w:p/>
+          <w:p>
+            <w:pPr>
+              <w:rPr>
+                <w:rFonts w:ascii="Times New Roman" w:hAnsi="Times New Roman" w:cs="Times New Roman"/>
+              </w:rPr>
+            </w:pPr>
+          </w:p>
         </w:tc>
       </w:tr>
       <w:tr>
@@ -1204,6 +1739,9 @@
                 <w:ilvl w:val="0"/>
                 <w:numId w:val="3"/>
               </w:numPr>
+              <w:rPr>
+                <w:rFonts w:ascii="Times New Roman" w:hAnsi="Times New Roman" w:cs="Times New Roman"/>
+              </w:rPr>
             </w:pPr>
           </w:p>
         </w:tc>
@@ -1214,11 +1752,13 @@
           <w:p>
             <w:pPr>
               <w:rPr>
-                <w:lang w:val="vi-VN"/>
-              </w:rPr>
-            </w:pPr>
-            <w:r>
-              <w:rPr>
+                <w:rFonts w:ascii="Times New Roman" w:hAnsi="Times New Roman" w:cs="Times New Roman"/>
+                <w:lang w:val="vi-VN"/>
+              </w:rPr>
+            </w:pPr>
+            <w:r>
+              <w:rPr>
+                <w:rFonts w:ascii="Times New Roman" w:hAnsi="Times New Roman" w:cs="Times New Roman"/>
                 <w:lang w:val="vi-VN"/>
               </w:rPr>
               <w:t>Tongtien</w:t>
@@ -1232,14 +1772,14 @@
           <w:p>
             <w:pPr>
               <w:rPr>
-                <w:lang w:val="vi-VN"/>
-              </w:rPr>
-            </w:pPr>
-            <w:r>
-              <w:rPr>
-                <w:lang w:val="vi-VN"/>
-              </w:rPr>
-              <w:t xml:space="preserve">Money </w:t>
+                <w:rFonts w:ascii="Times New Roman" w:hAnsi="Times New Roman" w:cs="Times New Roman"/>
+              </w:rPr>
+            </w:pPr>
+            <w:r>
+              <w:rPr>
+                <w:rFonts w:ascii="Times New Roman" w:hAnsi="Times New Roman" w:cs="Times New Roman"/>
+              </w:rPr>
+              <w:t xml:space="preserve">Int </w:t>
             </w:r>
           </w:p>
         </w:tc>
@@ -1248,7 +1788,15 @@
             <w:tcW w:w="2035" w:type="dxa"/>
           </w:tcPr>
           <w:p>
-            <w:r>
+            <w:pPr>
+              <w:rPr>
+                <w:rFonts w:ascii="Times New Roman" w:hAnsi="Times New Roman" w:cs="Times New Roman"/>
+              </w:rPr>
+            </w:pPr>
+            <w:r>
+              <w:rPr>
+                <w:rFonts w:ascii="Times New Roman" w:hAnsi="Times New Roman" w:cs="Times New Roman"/>
+              </w:rPr>
               <w:t>Tổng tiền</w:t>
             </w:r>
           </w:p>
@@ -1257,7 +1805,13 @@
           <w:tcPr>
             <w:tcW w:w="1705" w:type="dxa"/>
           </w:tcPr>
-          <w:p/>
+          <w:p>
+            <w:pPr>
+              <w:rPr>
+                <w:rFonts w:ascii="Times New Roman" w:hAnsi="Times New Roman" w:cs="Times New Roman"/>
+              </w:rPr>
+            </w:pPr>
+          </w:p>
         </w:tc>
       </w:tr>
       <w:tr>
@@ -1272,6 +1826,9 @@
                 <w:ilvl w:val="0"/>
                 <w:numId w:val="3"/>
               </w:numPr>
+              <w:rPr>
+                <w:rFonts w:ascii="Times New Roman" w:hAnsi="Times New Roman" w:cs="Times New Roman"/>
+              </w:rPr>
             </w:pPr>
           </w:p>
         </w:tc>
@@ -1282,11 +1839,13 @@
           <w:p>
             <w:pPr>
               <w:rPr>
-                <w:lang w:val="vi-VN"/>
-              </w:rPr>
-            </w:pPr>
-            <w:r>
-              <w:rPr>
+                <w:rFonts w:ascii="Times New Roman" w:hAnsi="Times New Roman" w:cs="Times New Roman"/>
+                <w:lang w:val="vi-VN"/>
+              </w:rPr>
+            </w:pPr>
+            <w:r>
+              <w:rPr>
+                <w:rFonts w:ascii="Times New Roman" w:hAnsi="Times New Roman" w:cs="Times New Roman"/>
                 <w:lang w:val="vi-VN"/>
               </w:rPr>
               <w:t>Giam</w:t>
@@ -1300,11 +1859,13 @@
           <w:p>
             <w:pPr>
               <w:rPr>
-                <w:lang w:val="vi-VN"/>
-              </w:rPr>
-            </w:pPr>
-            <w:r>
-              <w:rPr>
+                <w:rFonts w:ascii="Times New Roman" w:hAnsi="Times New Roman" w:cs="Times New Roman"/>
+                <w:lang w:val="vi-VN"/>
+              </w:rPr>
+            </w:pPr>
+            <w:r>
+              <w:rPr>
+                <w:rFonts w:ascii="Times New Roman" w:hAnsi="Times New Roman" w:cs="Times New Roman"/>
                 <w:lang w:val="vi-VN"/>
               </w:rPr>
               <w:t xml:space="preserve">Int </w:t>
@@ -1316,7 +1877,15 @@
             <w:tcW w:w="2035" w:type="dxa"/>
           </w:tcPr>
           <w:p>
-            <w:r>
+            <w:pPr>
+              <w:rPr>
+                <w:rFonts w:ascii="Times New Roman" w:hAnsi="Times New Roman" w:cs="Times New Roman"/>
+              </w:rPr>
+            </w:pPr>
+            <w:r>
+              <w:rPr>
+                <w:rFonts w:ascii="Times New Roman" w:hAnsi="Times New Roman" w:cs="Times New Roman"/>
+              </w:rPr>
               <w:t>Giám giá</w:t>
             </w:r>
           </w:p>
@@ -1325,7 +1894,13 @@
           <w:tcPr>
             <w:tcW w:w="1705" w:type="dxa"/>
           </w:tcPr>
-          <w:p/>
+          <w:p>
+            <w:pPr>
+              <w:rPr>
+                <w:rFonts w:ascii="Times New Roman" w:hAnsi="Times New Roman" w:cs="Times New Roman"/>
+              </w:rPr>
+            </w:pPr>
+          </w:p>
         </w:tc>
       </w:tr>
       <w:tr>
@@ -1340,6 +1915,9 @@
                 <w:ilvl w:val="0"/>
                 <w:numId w:val="3"/>
               </w:numPr>
+              <w:rPr>
+                <w:rFonts w:ascii="Times New Roman" w:hAnsi="Times New Roman" w:cs="Times New Roman"/>
+              </w:rPr>
             </w:pPr>
           </w:p>
         </w:tc>
@@ -1350,11 +1928,13 @@
           <w:p>
             <w:pPr>
               <w:rPr>
-                <w:lang w:val="vi-VN"/>
-              </w:rPr>
-            </w:pPr>
-            <w:r>
-              <w:rPr>
+                <w:rFonts w:ascii="Times New Roman" w:hAnsi="Times New Roman" w:cs="Times New Roman"/>
+                <w:lang w:val="vi-VN"/>
+              </w:rPr>
+            </w:pPr>
+            <w:r>
+              <w:rPr>
+                <w:rFonts w:ascii="Times New Roman" w:hAnsi="Times New Roman" w:cs="Times New Roman"/>
                 <w:lang w:val="vi-VN"/>
               </w:rPr>
               <w:t>Khachtra</w:t>
@@ -1368,14 +1948,14 @@
           <w:p>
             <w:pPr>
               <w:rPr>
-                <w:lang w:val="vi-VN"/>
-              </w:rPr>
-            </w:pPr>
-            <w:r>
-              <w:rPr>
-                <w:lang w:val="vi-VN"/>
-              </w:rPr>
-              <w:t xml:space="preserve">Money </w:t>
+                <w:rFonts w:ascii="Times New Roman" w:hAnsi="Times New Roman" w:cs="Times New Roman"/>
+              </w:rPr>
+            </w:pPr>
+            <w:r>
+              <w:rPr>
+                <w:rFonts w:ascii="Times New Roman" w:hAnsi="Times New Roman" w:cs="Times New Roman"/>
+              </w:rPr>
+              <w:t xml:space="preserve">Int </w:t>
             </w:r>
           </w:p>
         </w:tc>
@@ -1384,7 +1964,15 @@
             <w:tcW w:w="2035" w:type="dxa"/>
           </w:tcPr>
           <w:p>
-            <w:r>
+            <w:pPr>
+              <w:rPr>
+                <w:rFonts w:ascii="Times New Roman" w:hAnsi="Times New Roman" w:cs="Times New Roman"/>
+              </w:rPr>
+            </w:pPr>
+            <w:r>
+              <w:rPr>
+                <w:rFonts w:ascii="Times New Roman" w:hAnsi="Times New Roman" w:cs="Times New Roman"/>
+              </w:rPr>
               <w:t>Tiền khách trả</w:t>
             </w:r>
           </w:p>
@@ -1393,7 +1981,13 @@
           <w:tcPr>
             <w:tcW w:w="1705" w:type="dxa"/>
           </w:tcPr>
-          <w:p/>
+          <w:p>
+            <w:pPr>
+              <w:rPr>
+                <w:rFonts w:ascii="Times New Roman" w:hAnsi="Times New Roman" w:cs="Times New Roman"/>
+              </w:rPr>
+            </w:pPr>
+          </w:p>
         </w:tc>
       </w:tr>
       <w:tr>
@@ -1408,6 +2002,9 @@
                 <w:ilvl w:val="0"/>
                 <w:numId w:val="3"/>
               </w:numPr>
+              <w:rPr>
+                <w:rFonts w:ascii="Times New Roman" w:hAnsi="Times New Roman" w:cs="Times New Roman"/>
+              </w:rPr>
             </w:pPr>
           </w:p>
         </w:tc>
@@ -1418,11 +2015,13 @@
           <w:p>
             <w:pPr>
               <w:rPr>
-                <w:lang w:val="vi-VN"/>
-              </w:rPr>
-            </w:pPr>
-            <w:r>
-              <w:rPr>
+                <w:rFonts w:ascii="Times New Roman" w:hAnsi="Times New Roman" w:cs="Times New Roman"/>
+                <w:lang w:val="vi-VN"/>
+              </w:rPr>
+            </w:pPr>
+            <w:r>
+              <w:rPr>
+                <w:rFonts w:ascii="Times New Roman" w:hAnsi="Times New Roman" w:cs="Times New Roman"/>
                 <w:lang w:val="vi-VN"/>
               </w:rPr>
               <w:t>Tong</w:t>
@@ -1436,14 +2035,14 @@
           <w:p>
             <w:pPr>
               <w:rPr>
-                <w:lang w:val="vi-VN"/>
-              </w:rPr>
-            </w:pPr>
-            <w:r>
-              <w:rPr>
-                <w:lang w:val="vi-VN"/>
-              </w:rPr>
-              <w:t>Money</w:t>
+                <w:rFonts w:ascii="Times New Roman" w:hAnsi="Times New Roman" w:cs="Times New Roman"/>
+              </w:rPr>
+            </w:pPr>
+            <w:r>
+              <w:rPr>
+                <w:rFonts w:ascii="Times New Roman" w:hAnsi="Times New Roman" w:cs="Times New Roman"/>
+              </w:rPr>
+              <w:t xml:space="preserve">Int </w:t>
             </w:r>
           </w:p>
         </w:tc>
@@ -1452,7 +2051,15 @@
             <w:tcW w:w="2035" w:type="dxa"/>
           </w:tcPr>
           <w:p>
-            <w:r>
+            <w:pPr>
+              <w:rPr>
+                <w:rFonts w:ascii="Times New Roman" w:hAnsi="Times New Roman" w:cs="Times New Roman"/>
+              </w:rPr>
+            </w:pPr>
+            <w:r>
+              <w:rPr>
+                <w:rFonts w:ascii="Times New Roman" w:hAnsi="Times New Roman" w:cs="Times New Roman"/>
+              </w:rPr>
               <w:t>Tổng tiền</w:t>
             </w:r>
           </w:p>
@@ -1461,7 +2068,13 @@
           <w:tcPr>
             <w:tcW w:w="1705" w:type="dxa"/>
           </w:tcPr>
-          <w:p/>
+          <w:p>
+            <w:pPr>
+              <w:rPr>
+                <w:rFonts w:ascii="Times New Roman" w:hAnsi="Times New Roman" w:cs="Times New Roman"/>
+              </w:rPr>
+            </w:pPr>
+          </w:p>
         </w:tc>
       </w:tr>
       <w:tr>
@@ -1476,6 +2089,9 @@
                 <w:ilvl w:val="0"/>
                 <w:numId w:val="3"/>
               </w:numPr>
+              <w:rPr>
+                <w:rFonts w:ascii="Times New Roman" w:hAnsi="Times New Roman" w:cs="Times New Roman"/>
+              </w:rPr>
             </w:pPr>
           </w:p>
         </w:tc>
@@ -1486,11 +2102,13 @@
           <w:p>
             <w:pPr>
               <w:rPr>
-                <w:lang w:val="vi-VN"/>
-              </w:rPr>
-            </w:pPr>
-            <w:r>
-              <w:rPr>
+                <w:rFonts w:ascii="Times New Roman" w:hAnsi="Times New Roman" w:cs="Times New Roman"/>
+                <w:lang w:val="vi-VN"/>
+              </w:rPr>
+            </w:pPr>
+            <w:r>
+              <w:rPr>
+                <w:rFonts w:ascii="Times New Roman" w:hAnsi="Times New Roman" w:cs="Times New Roman"/>
                 <w:lang w:val="vi-VN"/>
               </w:rPr>
               <w:t>NgayThangNam</w:t>
@@ -1504,11 +2122,13 @@
           <w:p>
             <w:pPr>
               <w:rPr>
-                <w:lang w:val="vi-VN"/>
-              </w:rPr>
-            </w:pPr>
-            <w:r>
-              <w:rPr>
+                <w:rFonts w:ascii="Times New Roman" w:hAnsi="Times New Roman" w:cs="Times New Roman"/>
+                <w:lang w:val="vi-VN"/>
+              </w:rPr>
+            </w:pPr>
+            <w:r>
+              <w:rPr>
+                <w:rFonts w:ascii="Times New Roman" w:hAnsi="Times New Roman" w:cs="Times New Roman"/>
                 <w:lang w:val="vi-VN"/>
               </w:rPr>
               <w:t>Date</w:t>
@@ -1520,10 +2140,21 @@
             <w:tcW w:w="2035" w:type="dxa"/>
           </w:tcPr>
           <w:p>
-            <w:r>
+            <w:pPr>
+              <w:rPr>
+                <w:rFonts w:ascii="Times New Roman" w:hAnsi="Times New Roman" w:cs="Times New Roman"/>
+              </w:rPr>
+            </w:pPr>
+            <w:r>
+              <w:rPr>
+                <w:rFonts w:ascii="Times New Roman" w:hAnsi="Times New Roman" w:cs="Times New Roman"/>
+              </w:rPr>
               <w:t>Ngày</w:t>
             </w:r>
             <w:r>
+              <w:rPr>
+                <w:rFonts w:ascii="Times New Roman" w:hAnsi="Times New Roman" w:cs="Times New Roman"/>
+              </w:rPr>
               <w:t xml:space="preserve"> tháng năm</w:t>
             </w:r>
           </w:p>
@@ -1532,10 +2163,19 @@
           <w:tcPr>
             <w:tcW w:w="1705" w:type="dxa"/>
           </w:tcPr>
-          <w:p/>
+          <w:p>
+            <w:pPr>
+              <w:rPr>
+                <w:rFonts w:ascii="Times New Roman" w:hAnsi="Times New Roman" w:cs="Times New Roman"/>
+              </w:rPr>
+            </w:pPr>
+          </w:p>
         </w:tc>
       </w:tr>
       <w:tr>
+        <w:trPr>
+          <w:trHeight w:val="332"/>
+        </w:trPr>
         <w:tc>
           <w:tcPr>
             <w:tcW w:w="715" w:type="dxa"/>
@@ -1547,6 +2187,9 @@
                 <w:ilvl w:val="0"/>
                 <w:numId w:val="3"/>
               </w:numPr>
+              <w:rPr>
+                <w:rFonts w:ascii="Times New Roman" w:hAnsi="Times New Roman" w:cs="Times New Roman"/>
+              </w:rPr>
             </w:pPr>
           </w:p>
         </w:tc>
@@ -1557,11 +2200,13 @@
           <w:p>
             <w:pPr>
               <w:rPr>
-                <w:lang w:val="vi-VN"/>
-              </w:rPr>
-            </w:pPr>
-            <w:r>
-              <w:rPr>
+                <w:rFonts w:ascii="Times New Roman" w:hAnsi="Times New Roman" w:cs="Times New Roman"/>
+                <w:lang w:val="vi-VN"/>
+              </w:rPr>
+            </w:pPr>
+            <w:r>
+              <w:rPr>
+                <w:rFonts w:ascii="Times New Roman" w:hAnsi="Times New Roman" w:cs="Times New Roman"/>
                 <w:lang w:val="vi-VN"/>
               </w:rPr>
               <w:t>DSTKDT</w:t>
@@ -1575,14 +2220,14 @@
           <w:p>
             <w:pPr>
               <w:rPr>
-                <w:lang w:val="vi-VN"/>
-              </w:rPr>
-            </w:pPr>
-            <w:r>
-              <w:rPr>
-                <w:lang w:val="vi-VN"/>
-              </w:rPr>
-              <w:t>List</w:t>
+                <w:rFonts w:ascii="Times New Roman" w:hAnsi="Times New Roman" w:cs="Times New Roman"/>
+              </w:rPr>
+            </w:pPr>
+            <w:r>
+              <w:rPr>
+                <w:rFonts w:ascii="Times New Roman" w:hAnsi="Times New Roman" w:cs="Times New Roman"/>
+              </w:rPr>
+              <w:t>BarChart</w:t>
             </w:r>
           </w:p>
         </w:tc>
@@ -1591,8 +2236,16 @@
             <w:tcW w:w="2035" w:type="dxa"/>
           </w:tcPr>
           <w:p>
-            <w:r>
-              <w:t>Danh sách thống kê doanh thu</w:t>
+            <w:pPr>
+              <w:rPr>
+                <w:rFonts w:ascii="Times New Roman" w:hAnsi="Times New Roman" w:cs="Times New Roman"/>
+              </w:rPr>
+            </w:pPr>
+            <w:r>
+              <w:rPr>
+                <w:rFonts w:ascii="Times New Roman" w:hAnsi="Times New Roman" w:cs="Times New Roman"/>
+              </w:rPr>
+              <w:t>Biểu đồ cột thống kê doanh thu</w:t>
             </w:r>
           </w:p>
         </w:tc>
@@ -1600,7 +2253,13 @@
           <w:tcPr>
             <w:tcW w:w="1705" w:type="dxa"/>
           </w:tcPr>
-          <w:p/>
+          <w:p>
+            <w:pPr>
+              <w:rPr>
+                <w:rFonts w:ascii="Times New Roman" w:hAnsi="Times New Roman" w:cs="Times New Roman"/>
+              </w:rPr>
+            </w:pPr>
+          </w:p>
         </w:tc>
       </w:tr>
       <w:tr>
@@ -1615,6 +2274,9 @@
                 <w:ilvl w:val="0"/>
                 <w:numId w:val="3"/>
               </w:numPr>
+              <w:rPr>
+                <w:rFonts w:ascii="Times New Roman" w:hAnsi="Times New Roman" w:cs="Times New Roman"/>
+              </w:rPr>
             </w:pPr>
           </w:p>
         </w:tc>
@@ -1625,11 +2287,13 @@
           <w:p>
             <w:pPr>
               <w:rPr>
-                <w:lang w:val="vi-VN"/>
-              </w:rPr>
-            </w:pPr>
-            <w:r>
-              <w:rPr>
+                <w:rFonts w:ascii="Times New Roman" w:hAnsi="Times New Roman" w:cs="Times New Roman"/>
+                <w:lang w:val="vi-VN"/>
+              </w:rPr>
+            </w:pPr>
+            <w:r>
+              <w:rPr>
+                <w:rFonts w:ascii="Times New Roman" w:hAnsi="Times New Roman" w:cs="Times New Roman"/>
                 <w:lang w:val="vi-VN"/>
               </w:rPr>
               <w:t>MaSP</w:t>
@@ -1643,11 +2307,13 @@
           <w:p>
             <w:pPr>
               <w:rPr>
-                <w:lang w:val="vi-VN"/>
-              </w:rPr>
-            </w:pPr>
-            <w:r>
-              <w:rPr>
+                <w:rFonts w:ascii="Times New Roman" w:hAnsi="Times New Roman" w:cs="Times New Roman"/>
+                <w:lang w:val="vi-VN"/>
+              </w:rPr>
+            </w:pPr>
+            <w:r>
+              <w:rPr>
+                <w:rFonts w:ascii="Times New Roman" w:hAnsi="Times New Roman" w:cs="Times New Roman"/>
                 <w:lang w:val="vi-VN"/>
               </w:rPr>
               <w:t>String</w:t>
@@ -1659,7 +2325,15 @@
             <w:tcW w:w="2035" w:type="dxa"/>
           </w:tcPr>
           <w:p>
-            <w:r>
+            <w:pPr>
+              <w:rPr>
+                <w:rFonts w:ascii="Times New Roman" w:hAnsi="Times New Roman" w:cs="Times New Roman"/>
+              </w:rPr>
+            </w:pPr>
+            <w:r>
+              <w:rPr>
+                <w:rFonts w:ascii="Times New Roman" w:hAnsi="Times New Roman" w:cs="Times New Roman"/>
+              </w:rPr>
               <w:t>Mã sản phẩm</w:t>
             </w:r>
           </w:p>
@@ -1668,7 +2342,13 @@
           <w:tcPr>
             <w:tcW w:w="1705" w:type="dxa"/>
           </w:tcPr>
-          <w:p/>
+          <w:p>
+            <w:pPr>
+              <w:rPr>
+                <w:rFonts w:ascii="Times New Roman" w:hAnsi="Times New Roman" w:cs="Times New Roman"/>
+              </w:rPr>
+            </w:pPr>
+          </w:p>
         </w:tc>
       </w:tr>
       <w:tr>
@@ -1683,6 +2363,9 @@
                 <w:ilvl w:val="0"/>
                 <w:numId w:val="3"/>
               </w:numPr>
+              <w:rPr>
+                <w:rFonts w:ascii="Times New Roman" w:hAnsi="Times New Roman" w:cs="Times New Roman"/>
+              </w:rPr>
             </w:pPr>
           </w:p>
         </w:tc>
@@ -1693,11 +2376,13 @@
           <w:p>
             <w:pPr>
               <w:rPr>
-                <w:lang w:val="vi-VN"/>
-              </w:rPr>
-            </w:pPr>
-            <w:r>
-              <w:rPr>
+                <w:rFonts w:ascii="Times New Roman" w:hAnsi="Times New Roman" w:cs="Times New Roman"/>
+                <w:lang w:val="vi-VN"/>
+              </w:rPr>
+            </w:pPr>
+            <w:r>
+              <w:rPr>
+                <w:rFonts w:ascii="Times New Roman" w:hAnsi="Times New Roman" w:cs="Times New Roman"/>
                 <w:lang w:val="vi-VN"/>
               </w:rPr>
               <w:t>TenSP</w:t>
@@ -1711,11 +2396,13 @@
           <w:p>
             <w:pPr>
               <w:rPr>
-                <w:lang w:val="vi-VN"/>
-              </w:rPr>
-            </w:pPr>
-            <w:r>
-              <w:rPr>
+                <w:rFonts w:ascii="Times New Roman" w:hAnsi="Times New Roman" w:cs="Times New Roman"/>
+                <w:lang w:val="vi-VN"/>
+              </w:rPr>
+            </w:pPr>
+            <w:r>
+              <w:rPr>
+                <w:rFonts w:ascii="Times New Roman" w:hAnsi="Times New Roman" w:cs="Times New Roman"/>
                 <w:lang w:val="vi-VN"/>
               </w:rPr>
               <w:t>String</w:t>
@@ -1727,7 +2414,15 @@
             <w:tcW w:w="2035" w:type="dxa"/>
           </w:tcPr>
           <w:p>
-            <w:r>
+            <w:pPr>
+              <w:rPr>
+                <w:rFonts w:ascii="Times New Roman" w:hAnsi="Times New Roman" w:cs="Times New Roman"/>
+              </w:rPr>
+            </w:pPr>
+            <w:r>
+              <w:rPr>
+                <w:rFonts w:ascii="Times New Roman" w:hAnsi="Times New Roman" w:cs="Times New Roman"/>
+              </w:rPr>
               <w:t>Tên sản phẩm</w:t>
             </w:r>
           </w:p>
@@ -1736,7 +2431,13 @@
           <w:tcPr>
             <w:tcW w:w="1705" w:type="dxa"/>
           </w:tcPr>
-          <w:p/>
+          <w:p>
+            <w:pPr>
+              <w:rPr>
+                <w:rFonts w:ascii="Times New Roman" w:hAnsi="Times New Roman" w:cs="Times New Roman"/>
+              </w:rPr>
+            </w:pPr>
+          </w:p>
         </w:tc>
       </w:tr>
       <w:tr>
@@ -1751,6 +2452,9 @@
                 <w:ilvl w:val="0"/>
                 <w:numId w:val="3"/>
               </w:numPr>
+              <w:rPr>
+                <w:rFonts w:ascii="Times New Roman" w:hAnsi="Times New Roman" w:cs="Times New Roman"/>
+              </w:rPr>
             </w:pPr>
           </w:p>
         </w:tc>
@@ -1761,11 +2465,13 @@
           <w:p>
             <w:pPr>
               <w:rPr>
-                <w:lang w:val="vi-VN"/>
-              </w:rPr>
-            </w:pPr>
-            <w:r>
-              <w:rPr>
+                <w:rFonts w:ascii="Times New Roman" w:hAnsi="Times New Roman" w:cs="Times New Roman"/>
+                <w:lang w:val="vi-VN"/>
+              </w:rPr>
+            </w:pPr>
+            <w:r>
+              <w:rPr>
+                <w:rFonts w:ascii="Times New Roman" w:hAnsi="Times New Roman" w:cs="Times New Roman"/>
                 <w:lang w:val="vi-VN"/>
               </w:rPr>
               <w:t>Gia</w:t>
@@ -1779,14 +2485,14 @@
           <w:p>
             <w:pPr>
               <w:rPr>
-                <w:lang w:val="vi-VN"/>
-              </w:rPr>
-            </w:pPr>
-            <w:r>
-              <w:rPr>
-                <w:lang w:val="vi-VN"/>
-              </w:rPr>
-              <w:t>Money</w:t>
+                <w:rFonts w:ascii="Times New Roman" w:hAnsi="Times New Roman" w:cs="Times New Roman"/>
+              </w:rPr>
+            </w:pPr>
+            <w:r>
+              <w:rPr>
+                <w:rFonts w:ascii="Times New Roman" w:hAnsi="Times New Roman" w:cs="Times New Roman"/>
+              </w:rPr>
+              <w:t xml:space="preserve">Int </w:t>
             </w:r>
           </w:p>
         </w:tc>
@@ -1795,7 +2501,15 @@
             <w:tcW w:w="2035" w:type="dxa"/>
           </w:tcPr>
           <w:p>
-            <w:r>
+            <w:pPr>
+              <w:rPr>
+                <w:rFonts w:ascii="Times New Roman" w:hAnsi="Times New Roman" w:cs="Times New Roman"/>
+              </w:rPr>
+            </w:pPr>
+            <w:r>
+              <w:rPr>
+                <w:rFonts w:ascii="Times New Roman" w:hAnsi="Times New Roman" w:cs="Times New Roman"/>
+              </w:rPr>
               <w:t>Giá tiền</w:t>
             </w:r>
           </w:p>
@@ -1804,7 +2518,13 @@
           <w:tcPr>
             <w:tcW w:w="1705" w:type="dxa"/>
           </w:tcPr>
-          <w:p/>
+          <w:p>
+            <w:pPr>
+              <w:rPr>
+                <w:rFonts w:ascii="Times New Roman" w:hAnsi="Times New Roman" w:cs="Times New Roman"/>
+              </w:rPr>
+            </w:pPr>
+          </w:p>
         </w:tc>
       </w:tr>
       <w:tr>
@@ -1819,6 +2539,9 @@
                 <w:ilvl w:val="0"/>
                 <w:numId w:val="3"/>
               </w:numPr>
+              <w:rPr>
+                <w:rFonts w:ascii="Times New Roman" w:hAnsi="Times New Roman" w:cs="Times New Roman"/>
+              </w:rPr>
             </w:pPr>
           </w:p>
         </w:tc>
@@ -1827,13 +2550,22 @@
             <w:tcW w:w="3025" w:type="dxa"/>
           </w:tcPr>
           <w:p>
-            <w:r>
-              <w:rPr>
+            <w:pPr>
+              <w:rPr>
+                <w:rFonts w:ascii="Times New Roman" w:hAnsi="Times New Roman" w:cs="Times New Roman"/>
+              </w:rPr>
+            </w:pPr>
+            <w:r>
+              <w:rPr>
+                <w:rFonts w:ascii="Times New Roman" w:hAnsi="Times New Roman" w:cs="Times New Roman"/>
                 <w:lang w:val="vi-VN"/>
               </w:rPr>
               <w:t>SL</w:t>
             </w:r>
             <w:r>
+              <w:rPr>
+                <w:rFonts w:ascii="Times New Roman" w:hAnsi="Times New Roman" w:cs="Times New Roman"/>
+              </w:rPr>
               <w:t>trongkho</w:t>
             </w:r>
           </w:p>
@@ -1845,15 +2577,22 @@
           <w:p>
             <w:pPr>
               <w:rPr>
-                <w:lang w:val="vi-VN"/>
-              </w:rPr>
-            </w:pPr>
-            <w:r>
-              <w:rPr>
+                <w:rFonts w:ascii="Times New Roman" w:hAnsi="Times New Roman" w:cs="Times New Roman"/>
+              </w:rPr>
+            </w:pPr>
+            <w:r>
+              <w:rPr>
+                <w:rFonts w:ascii="Times New Roman" w:hAnsi="Times New Roman" w:cs="Times New Roman"/>
                 <w:lang w:val="vi-VN"/>
               </w:rPr>
               <w:t>Int</w:t>
             </w:r>
+            <w:r>
+              <w:rPr>
+                <w:rFonts w:ascii="Times New Roman" w:hAnsi="Times New Roman" w:cs="Times New Roman"/>
+              </w:rPr>
+              <w:t xml:space="preserve"> </w:t>
+            </w:r>
           </w:p>
         </w:tc>
         <w:tc>
@@ -1861,10 +2600,21 @@
             <w:tcW w:w="2035" w:type="dxa"/>
           </w:tcPr>
           <w:p>
-            <w:r>
+            <w:pPr>
+              <w:rPr>
+                <w:rFonts w:ascii="Times New Roman" w:hAnsi="Times New Roman" w:cs="Times New Roman"/>
+              </w:rPr>
+            </w:pPr>
+            <w:r>
+              <w:rPr>
+                <w:rFonts w:ascii="Times New Roman" w:hAnsi="Times New Roman" w:cs="Times New Roman"/>
+              </w:rPr>
               <w:t>Số lượng</w:t>
             </w:r>
             <w:r>
+              <w:rPr>
+                <w:rFonts w:ascii="Times New Roman" w:hAnsi="Times New Roman" w:cs="Times New Roman"/>
+              </w:rPr>
               <w:t xml:space="preserve"> trong kho</w:t>
             </w:r>
           </w:p>
@@ -1873,7 +2623,13 @@
           <w:tcPr>
             <w:tcW w:w="1705" w:type="dxa"/>
           </w:tcPr>
-          <w:p/>
+          <w:p>
+            <w:pPr>
+              <w:rPr>
+                <w:rFonts w:ascii="Times New Roman" w:hAnsi="Times New Roman" w:cs="Times New Roman"/>
+              </w:rPr>
+            </w:pPr>
+          </w:p>
         </w:tc>
       </w:tr>
       <w:tr>
@@ -1888,6 +2644,9 @@
                 <w:ilvl w:val="0"/>
                 <w:numId w:val="3"/>
               </w:numPr>
+              <w:rPr>
+                <w:rFonts w:ascii="Times New Roman" w:hAnsi="Times New Roman" w:cs="Times New Roman"/>
+              </w:rPr>
             </w:pPr>
           </w:p>
         </w:tc>
@@ -1898,14 +2657,16 @@
           <w:p>
             <w:pPr>
               <w:rPr>
-                <w:lang w:val="vi-VN"/>
-              </w:rPr>
-            </w:pPr>
-            <w:r>
-              <w:rPr>
-                <w:lang w:val="vi-VN"/>
-              </w:rPr>
-              <w:t>DSSP</w:t>
+                <w:rFonts w:ascii="Times New Roman" w:hAnsi="Times New Roman" w:cs="Times New Roman"/>
+                <w:lang w:val="vi-VN"/>
+              </w:rPr>
+            </w:pPr>
+            <w:r>
+              <w:rPr>
+                <w:rFonts w:ascii="Times New Roman" w:hAnsi="Times New Roman" w:cs="Times New Roman"/>
+                <w:lang w:val="vi-VN"/>
+              </w:rPr>
+              <w:t>DSHH</w:t>
             </w:r>
           </w:p>
         </w:tc>
@@ -1914,9 +2675,24 @@
             <w:tcW w:w="1870" w:type="dxa"/>
           </w:tcPr>
           <w:p>
-            <w:r>
+            <w:pPr>
+              <w:rPr>
+                <w:rFonts w:ascii="Times New Roman" w:hAnsi="Times New Roman" w:cs="Times New Roman"/>
+              </w:rPr>
+            </w:pPr>
+            <w:r>
+              <w:rPr>
+                <w:rFonts w:ascii="Times New Roman" w:hAnsi="Times New Roman" w:cs="Times New Roman"/>
+              </w:rPr>
               <w:t>List</w:t>
             </w:r>
+            <w:r>
+              <w:rPr>
+                <w:rFonts w:ascii="Times New Roman" w:hAnsi="Times New Roman" w:cs="Times New Roman"/>
+              </w:rPr>
+              <w:br/>
+              <w:t>BarChart</w:t>
+            </w:r>
           </w:p>
         </w:tc>
         <w:tc>
@@ -1924,16 +2700,51 @@
             <w:tcW w:w="2035" w:type="dxa"/>
           </w:tcPr>
           <w:p>
-            <w:r>
+            <w:pPr>
+              <w:rPr>
+                <w:rFonts w:ascii="Times New Roman" w:hAnsi="Times New Roman" w:cs="Times New Roman"/>
+              </w:rPr>
+            </w:pPr>
+            <w:r>
+              <w:rPr>
+                <w:rFonts w:ascii="Times New Roman" w:hAnsi="Times New Roman" w:cs="Times New Roman"/>
+              </w:rPr>
               <w:t>Danh sách sản phẩm</w:t>
             </w:r>
+            <w:r>
+              <w:rPr>
+                <w:rFonts w:ascii="Times New Roman" w:hAnsi="Times New Roman" w:cs="Times New Roman"/>
+              </w:rPr>
+              <w:t>,</w:t>
+            </w:r>
+          </w:p>
+          <w:p>
+            <w:pPr>
+              <w:rPr>
+                <w:rFonts w:ascii="Times New Roman" w:hAnsi="Times New Roman" w:cs="Times New Roman"/>
+              </w:rPr>
+            </w:pPr>
+            <w:bookmarkStart w:id="0" w:name="_GoBack"/>
+            <w:bookmarkEnd w:id="0"/>
+            <w:r>
+              <w:rPr>
+                <w:rFonts w:ascii="Times New Roman" w:hAnsi="Times New Roman" w:cs="Times New Roman"/>
+              </w:rPr>
+              <w:t>Biểu đồ tròn</w:t>
+            </w:r>
           </w:p>
         </w:tc>
         <w:tc>
           <w:tcPr>
             <w:tcW w:w="1705" w:type="dxa"/>
           </w:tcPr>
-          <w:p/>
+          <w:p>
+            <w:pPr>
+              <w:rPr>
+                <w:rFonts w:ascii="Times New Roman" w:hAnsi="Times New Roman" w:cs="Times New Roman"/>
+              </w:rPr>
+            </w:pPr>
+          </w:p>
         </w:tc>
       </w:tr>
       <w:tr>
@@ -1948,6 +2759,9 @@
                 <w:ilvl w:val="0"/>
                 <w:numId w:val="3"/>
               </w:numPr>
+              <w:rPr>
+                <w:rFonts w:ascii="Times New Roman" w:hAnsi="Times New Roman" w:cs="Times New Roman"/>
+              </w:rPr>
             </w:pPr>
           </w:p>
         </w:tc>
@@ -1958,11 +2772,13 @@
           <w:p>
             <w:pPr>
               <w:rPr>
-                <w:lang w:val="vi-VN"/>
-              </w:rPr>
-            </w:pPr>
-            <w:r>
-              <w:rPr>
+                <w:rFonts w:ascii="Times New Roman" w:hAnsi="Times New Roman" w:cs="Times New Roman"/>
+                <w:lang w:val="vi-VN"/>
+              </w:rPr>
+            </w:pPr>
+            <w:r>
+              <w:rPr>
+                <w:rFonts w:ascii="Times New Roman" w:hAnsi="Times New Roman" w:cs="Times New Roman"/>
                 <w:lang w:val="vi-VN"/>
               </w:rPr>
               <w:t>MaNCC</w:t>
@@ -1976,11 +2792,13 @@
           <w:p>
             <w:pPr>
               <w:rPr>
-                <w:lang w:val="vi-VN"/>
-              </w:rPr>
-            </w:pPr>
-            <w:r>
-              <w:rPr>
+                <w:rFonts w:ascii="Times New Roman" w:hAnsi="Times New Roman" w:cs="Times New Roman"/>
+                <w:lang w:val="vi-VN"/>
+              </w:rPr>
+            </w:pPr>
+            <w:r>
+              <w:rPr>
+                <w:rFonts w:ascii="Times New Roman" w:hAnsi="Times New Roman" w:cs="Times New Roman"/>
                 <w:lang w:val="vi-VN"/>
               </w:rPr>
               <w:t>String</w:t>
@@ -1992,7 +2810,15 @@
             <w:tcW w:w="2035" w:type="dxa"/>
           </w:tcPr>
           <w:p>
-            <w:r>
+            <w:pPr>
+              <w:rPr>
+                <w:rFonts w:ascii="Times New Roman" w:hAnsi="Times New Roman" w:cs="Times New Roman"/>
+              </w:rPr>
+            </w:pPr>
+            <w:r>
+              <w:rPr>
+                <w:rFonts w:ascii="Times New Roman" w:hAnsi="Times New Roman" w:cs="Times New Roman"/>
+              </w:rPr>
               <w:t>Mã nhà cung cấp</w:t>
             </w:r>
           </w:p>
@@ -2001,7 +2827,13 @@
           <w:tcPr>
             <w:tcW w:w="1705" w:type="dxa"/>
           </w:tcPr>
-          <w:p/>
+          <w:p>
+            <w:pPr>
+              <w:rPr>
+                <w:rFonts w:ascii="Times New Roman" w:hAnsi="Times New Roman" w:cs="Times New Roman"/>
+              </w:rPr>
+            </w:pPr>
+          </w:p>
         </w:tc>
       </w:tr>
       <w:tr>
@@ -2016,6 +2848,9 @@
                 <w:ilvl w:val="0"/>
                 <w:numId w:val="3"/>
               </w:numPr>
+              <w:rPr>
+                <w:rFonts w:ascii="Times New Roman" w:hAnsi="Times New Roman" w:cs="Times New Roman"/>
+              </w:rPr>
             </w:pPr>
           </w:p>
         </w:tc>
@@ -2026,11 +2861,13 @@
           <w:p>
             <w:pPr>
               <w:rPr>
-                <w:lang w:val="vi-VN"/>
-              </w:rPr>
-            </w:pPr>
-            <w:r>
-              <w:rPr>
+                <w:rFonts w:ascii="Times New Roman" w:hAnsi="Times New Roman" w:cs="Times New Roman"/>
+                <w:lang w:val="vi-VN"/>
+              </w:rPr>
+            </w:pPr>
+            <w:r>
+              <w:rPr>
+                <w:rFonts w:ascii="Times New Roman" w:hAnsi="Times New Roman" w:cs="Times New Roman"/>
                 <w:lang w:val="vi-VN"/>
               </w:rPr>
               <w:t>TenNCC</w:t>
@@ -2044,11 +2881,13 @@
           <w:p>
             <w:pPr>
               <w:rPr>
-                <w:lang w:val="vi-VN"/>
-              </w:rPr>
-            </w:pPr>
-            <w:r>
-              <w:rPr>
+                <w:rFonts w:ascii="Times New Roman" w:hAnsi="Times New Roman" w:cs="Times New Roman"/>
+                <w:lang w:val="vi-VN"/>
+              </w:rPr>
+            </w:pPr>
+            <w:r>
+              <w:rPr>
+                <w:rFonts w:ascii="Times New Roman" w:hAnsi="Times New Roman" w:cs="Times New Roman"/>
                 <w:lang w:val="vi-VN"/>
               </w:rPr>
               <w:t>String</w:t>
@@ -2060,7 +2899,15 @@
             <w:tcW w:w="2035" w:type="dxa"/>
           </w:tcPr>
           <w:p>
-            <w:r>
+            <w:pPr>
+              <w:rPr>
+                <w:rFonts w:ascii="Times New Roman" w:hAnsi="Times New Roman" w:cs="Times New Roman"/>
+              </w:rPr>
+            </w:pPr>
+            <w:r>
+              <w:rPr>
+                <w:rFonts w:ascii="Times New Roman" w:hAnsi="Times New Roman" w:cs="Times New Roman"/>
+              </w:rPr>
               <w:t>Tên nhà cung cấp</w:t>
             </w:r>
           </w:p>
@@ -2069,7 +2916,13 @@
           <w:tcPr>
             <w:tcW w:w="1705" w:type="dxa"/>
           </w:tcPr>
-          <w:p/>
+          <w:p>
+            <w:pPr>
+              <w:rPr>
+                <w:rFonts w:ascii="Times New Roman" w:hAnsi="Times New Roman" w:cs="Times New Roman"/>
+              </w:rPr>
+            </w:pPr>
+          </w:p>
         </w:tc>
       </w:tr>
       <w:tr>
@@ -2084,6 +2937,9 @@
                 <w:ilvl w:val="0"/>
                 <w:numId w:val="3"/>
               </w:numPr>
+              <w:rPr>
+                <w:rFonts w:ascii="Times New Roman" w:hAnsi="Times New Roman" w:cs="Times New Roman"/>
+              </w:rPr>
             </w:pPr>
           </w:p>
         </w:tc>
@@ -2094,11 +2950,13 @@
           <w:p>
             <w:pPr>
               <w:rPr>
-                <w:lang w:val="vi-VN"/>
-              </w:rPr>
-            </w:pPr>
-            <w:r>
-              <w:rPr>
+                <w:rFonts w:ascii="Times New Roman" w:hAnsi="Times New Roman" w:cs="Times New Roman"/>
+                <w:lang w:val="vi-VN"/>
+              </w:rPr>
+            </w:pPr>
+            <w:r>
+              <w:rPr>
+                <w:rFonts w:ascii="Times New Roman" w:hAnsi="Times New Roman" w:cs="Times New Roman"/>
                 <w:lang w:val="vi-VN"/>
               </w:rPr>
               <w:t>Date</w:t>
@@ -2112,11 +2970,13 @@
           <w:p>
             <w:pPr>
               <w:rPr>
-                <w:lang w:val="vi-VN"/>
-              </w:rPr>
-            </w:pPr>
-            <w:r>
-              <w:rPr>
+                <w:rFonts w:ascii="Times New Roman" w:hAnsi="Times New Roman" w:cs="Times New Roman"/>
+                <w:lang w:val="vi-VN"/>
+              </w:rPr>
+            </w:pPr>
+            <w:r>
+              <w:rPr>
+                <w:rFonts w:ascii="Times New Roman" w:hAnsi="Times New Roman" w:cs="Times New Roman"/>
                 <w:lang w:val="vi-VN"/>
               </w:rPr>
               <w:t>Date</w:t>
@@ -2128,7 +2988,15 @@
             <w:tcW w:w="2035" w:type="dxa"/>
           </w:tcPr>
           <w:p>
-            <w:r>
+            <w:pPr>
+              <w:rPr>
+                <w:rFonts w:ascii="Times New Roman" w:hAnsi="Times New Roman" w:cs="Times New Roman"/>
+              </w:rPr>
+            </w:pPr>
+            <w:r>
+              <w:rPr>
+                <w:rFonts w:ascii="Times New Roman" w:hAnsi="Times New Roman" w:cs="Times New Roman"/>
+              </w:rPr>
               <w:t>Ngày</w:t>
             </w:r>
           </w:p>
@@ -2137,7 +3005,13 @@
           <w:tcPr>
             <w:tcW w:w="1705" w:type="dxa"/>
           </w:tcPr>
-          <w:p/>
+          <w:p>
+            <w:pPr>
+              <w:rPr>
+                <w:rFonts w:ascii="Times New Roman" w:hAnsi="Times New Roman" w:cs="Times New Roman"/>
+              </w:rPr>
+            </w:pPr>
+          </w:p>
         </w:tc>
       </w:tr>
       <w:tr>
@@ -2152,6 +3026,9 @@
                 <w:ilvl w:val="0"/>
                 <w:numId w:val="3"/>
               </w:numPr>
+              <w:rPr>
+                <w:rFonts w:ascii="Times New Roman" w:hAnsi="Times New Roman" w:cs="Times New Roman"/>
+              </w:rPr>
             </w:pPr>
           </w:p>
         </w:tc>
@@ -2162,11 +3039,13 @@
           <w:p>
             <w:pPr>
               <w:rPr>
-                <w:lang w:val="vi-VN"/>
-              </w:rPr>
-            </w:pPr>
-            <w:r>
-              <w:rPr>
+                <w:rFonts w:ascii="Times New Roman" w:hAnsi="Times New Roman" w:cs="Times New Roman"/>
+                <w:lang w:val="vi-VN"/>
+              </w:rPr>
+            </w:pPr>
+            <w:r>
+              <w:rPr>
+                <w:rFonts w:ascii="Times New Roman" w:hAnsi="Times New Roman" w:cs="Times New Roman"/>
                 <w:lang w:val="vi-VN"/>
               </w:rPr>
               <w:t>Loaithanhtoan</w:t>
@@ -2180,11 +3059,13 @@
           <w:p>
             <w:pPr>
               <w:rPr>
-                <w:lang w:val="vi-VN"/>
-              </w:rPr>
-            </w:pPr>
-            <w:r>
-              <w:rPr>
+                <w:rFonts w:ascii="Times New Roman" w:hAnsi="Times New Roman" w:cs="Times New Roman"/>
+                <w:lang w:val="vi-VN"/>
+              </w:rPr>
+            </w:pPr>
+            <w:r>
+              <w:rPr>
+                <w:rFonts w:ascii="Times New Roman" w:hAnsi="Times New Roman" w:cs="Times New Roman"/>
                 <w:lang w:val="vi-VN"/>
               </w:rPr>
               <w:t>String</w:t>
@@ -2196,7 +3077,15 @@
             <w:tcW w:w="2035" w:type="dxa"/>
           </w:tcPr>
           <w:p>
-            <w:r>
+            <w:pPr>
+              <w:rPr>
+                <w:rFonts w:ascii="Times New Roman" w:hAnsi="Times New Roman" w:cs="Times New Roman"/>
+              </w:rPr>
+            </w:pPr>
+            <w:r>
+              <w:rPr>
+                <w:rFonts w:ascii="Times New Roman" w:hAnsi="Times New Roman" w:cs="Times New Roman"/>
+              </w:rPr>
               <w:t>Loại thanh toán</w:t>
             </w:r>
           </w:p>
@@ -2205,7 +3094,13 @@
           <w:tcPr>
             <w:tcW w:w="1705" w:type="dxa"/>
           </w:tcPr>
-          <w:p/>
+          <w:p>
+            <w:pPr>
+              <w:rPr>
+                <w:rFonts w:ascii="Times New Roman" w:hAnsi="Times New Roman" w:cs="Times New Roman"/>
+              </w:rPr>
+            </w:pPr>
+          </w:p>
         </w:tc>
       </w:tr>
       <w:tr>
@@ -2220,6 +3115,9 @@
                 <w:ilvl w:val="0"/>
                 <w:numId w:val="3"/>
               </w:numPr>
+              <w:rPr>
+                <w:rFonts w:ascii="Times New Roman" w:hAnsi="Times New Roman" w:cs="Times New Roman"/>
+              </w:rPr>
             </w:pPr>
           </w:p>
         </w:tc>
@@ -2230,11 +3128,13 @@
           <w:p>
             <w:pPr>
               <w:rPr>
-                <w:lang w:val="vi-VN"/>
-              </w:rPr>
-            </w:pPr>
-            <w:r>
-              <w:rPr>
+                <w:rFonts w:ascii="Times New Roman" w:hAnsi="Times New Roman" w:cs="Times New Roman"/>
+                <w:lang w:val="vi-VN"/>
+              </w:rPr>
+            </w:pPr>
+            <w:r>
+              <w:rPr>
+                <w:rFonts w:ascii="Times New Roman" w:hAnsi="Times New Roman" w:cs="Times New Roman"/>
                 <w:lang w:val="vi-VN"/>
               </w:rPr>
               <w:t>Tienno</w:t>
@@ -2248,11 +3148,13 @@
           <w:p>
             <w:pPr>
               <w:rPr>
-                <w:lang w:val="vi-VN"/>
-              </w:rPr>
-            </w:pPr>
-            <w:r>
-              <w:rPr>
+                <w:rFonts w:ascii="Times New Roman" w:hAnsi="Times New Roman" w:cs="Times New Roman"/>
+                <w:lang w:val="vi-VN"/>
+              </w:rPr>
+            </w:pPr>
+            <w:r>
+              <w:rPr>
+                <w:rFonts w:ascii="Times New Roman" w:hAnsi="Times New Roman" w:cs="Times New Roman"/>
                 <w:lang w:val="vi-VN"/>
               </w:rPr>
               <w:t xml:space="preserve">Money </w:t>
@@ -2264,7 +3166,15 @@
             <w:tcW w:w="2035" w:type="dxa"/>
           </w:tcPr>
           <w:p>
-            <w:r>
+            <w:pPr>
+              <w:rPr>
+                <w:rFonts w:ascii="Times New Roman" w:hAnsi="Times New Roman" w:cs="Times New Roman"/>
+              </w:rPr>
+            </w:pPr>
+            <w:r>
+              <w:rPr>
+                <w:rFonts w:ascii="Times New Roman" w:hAnsi="Times New Roman" w:cs="Times New Roman"/>
+              </w:rPr>
               <w:t>Tiền nợ</w:t>
             </w:r>
           </w:p>
@@ -2273,7 +3183,13 @@
           <w:tcPr>
             <w:tcW w:w="1705" w:type="dxa"/>
           </w:tcPr>
-          <w:p/>
+          <w:p>
+            <w:pPr>
+              <w:rPr>
+                <w:rFonts w:ascii="Times New Roman" w:hAnsi="Times New Roman" w:cs="Times New Roman"/>
+              </w:rPr>
+            </w:pPr>
+          </w:p>
         </w:tc>
       </w:tr>
       <w:tr>
@@ -2288,6 +3204,9 @@
                 <w:ilvl w:val="0"/>
                 <w:numId w:val="3"/>
               </w:numPr>
+              <w:rPr>
+                <w:rFonts w:ascii="Times New Roman" w:hAnsi="Times New Roman" w:cs="Times New Roman"/>
+              </w:rPr>
             </w:pPr>
           </w:p>
         </w:tc>
@@ -2298,11 +3217,13 @@
           <w:p>
             <w:pPr>
               <w:rPr>
-                <w:lang w:val="vi-VN"/>
-              </w:rPr>
-            </w:pPr>
-            <w:r>
-              <w:rPr>
+                <w:rFonts w:ascii="Times New Roman" w:hAnsi="Times New Roman" w:cs="Times New Roman"/>
+                <w:lang w:val="vi-VN"/>
+              </w:rPr>
+            </w:pPr>
+            <w:r>
+              <w:rPr>
+                <w:rFonts w:ascii="Times New Roman" w:hAnsi="Times New Roman" w:cs="Times New Roman"/>
                 <w:lang w:val="vi-VN"/>
               </w:rPr>
               <w:t>NgayThangNam</w:t>
@@ -2316,11 +3237,13 @@
           <w:p>
             <w:pPr>
               <w:rPr>
-                <w:lang w:val="vi-VN"/>
-              </w:rPr>
-            </w:pPr>
-            <w:r>
-              <w:rPr>
+                <w:rFonts w:ascii="Times New Roman" w:hAnsi="Times New Roman" w:cs="Times New Roman"/>
+                <w:lang w:val="vi-VN"/>
+              </w:rPr>
+            </w:pPr>
+            <w:r>
+              <w:rPr>
+                <w:rFonts w:ascii="Times New Roman" w:hAnsi="Times New Roman" w:cs="Times New Roman"/>
                 <w:lang w:val="vi-VN"/>
               </w:rPr>
               <w:t xml:space="preserve">Datetime </w:t>
@@ -2332,7 +3255,15 @@
             <w:tcW w:w="2035" w:type="dxa"/>
           </w:tcPr>
           <w:p>
-            <w:r>
+            <w:pPr>
+              <w:rPr>
+                <w:rFonts w:ascii="Times New Roman" w:hAnsi="Times New Roman" w:cs="Times New Roman"/>
+              </w:rPr>
+            </w:pPr>
+            <w:r>
+              <w:rPr>
+                <w:rFonts w:ascii="Times New Roman" w:hAnsi="Times New Roman" w:cs="Times New Roman"/>
+              </w:rPr>
               <w:t>Ngày tháng năm</w:t>
             </w:r>
           </w:p>
@@ -2341,7 +3272,13 @@
           <w:tcPr>
             <w:tcW w:w="1705" w:type="dxa"/>
           </w:tcPr>
-          <w:p/>
+          <w:p>
+            <w:pPr>
+              <w:rPr>
+                <w:rFonts w:ascii="Times New Roman" w:hAnsi="Times New Roman" w:cs="Times New Roman"/>
+              </w:rPr>
+            </w:pPr>
+          </w:p>
         </w:tc>
       </w:tr>
       <w:tr>
@@ -2356,6 +3293,9 @@
                 <w:ilvl w:val="0"/>
                 <w:numId w:val="3"/>
               </w:numPr>
+              <w:rPr>
+                <w:rFonts w:ascii="Times New Roman" w:hAnsi="Times New Roman" w:cs="Times New Roman"/>
+              </w:rPr>
             </w:pPr>
           </w:p>
         </w:tc>
@@ -2366,11 +3306,13 @@
           <w:p>
             <w:pPr>
               <w:rPr>
-                <w:lang w:val="vi-VN"/>
-              </w:rPr>
-            </w:pPr>
-            <w:r>
-              <w:rPr>
+                <w:rFonts w:ascii="Times New Roman" w:hAnsi="Times New Roman" w:cs="Times New Roman"/>
+                <w:lang w:val="vi-VN"/>
+              </w:rPr>
+            </w:pPr>
+            <w:r>
+              <w:rPr>
+                <w:rFonts w:ascii="Times New Roman" w:hAnsi="Times New Roman" w:cs="Times New Roman"/>
                 <w:lang w:val="vi-VN"/>
               </w:rPr>
               <w:t>DSCN</w:t>
@@ -2382,7 +3324,15 @@
             <w:tcW w:w="1870" w:type="dxa"/>
           </w:tcPr>
           <w:p>
-            <w:r>
+            <w:pPr>
+              <w:rPr>
+                <w:rFonts w:ascii="Times New Roman" w:hAnsi="Times New Roman" w:cs="Times New Roman"/>
+              </w:rPr>
+            </w:pPr>
+            <w:r>
+              <w:rPr>
+                <w:rFonts w:ascii="Times New Roman" w:hAnsi="Times New Roman" w:cs="Times New Roman"/>
+              </w:rPr>
               <w:t>List</w:t>
             </w:r>
           </w:p>
@@ -2392,7 +3342,15 @@
             <w:tcW w:w="2035" w:type="dxa"/>
           </w:tcPr>
           <w:p>
-            <w:r>
+            <w:pPr>
+              <w:rPr>
+                <w:rFonts w:ascii="Times New Roman" w:hAnsi="Times New Roman" w:cs="Times New Roman"/>
+              </w:rPr>
+            </w:pPr>
+            <w:r>
+              <w:rPr>
+                <w:rFonts w:ascii="Times New Roman" w:hAnsi="Times New Roman" w:cs="Times New Roman"/>
+              </w:rPr>
               <w:t>Dánh sách công nợ</w:t>
             </w:r>
           </w:p>
@@ -2401,7 +3359,13 @@
           <w:tcPr>
             <w:tcW w:w="1705" w:type="dxa"/>
           </w:tcPr>
-          <w:p/>
+          <w:p>
+            <w:pPr>
+              <w:rPr>
+                <w:rFonts w:ascii="Times New Roman" w:hAnsi="Times New Roman" w:cs="Times New Roman"/>
+              </w:rPr>
+            </w:pPr>
+          </w:p>
         </w:tc>
       </w:tr>
       <w:tr>
@@ -2416,6 +3380,9 @@
                 <w:ilvl w:val="0"/>
                 <w:numId w:val="3"/>
               </w:numPr>
+              <w:rPr>
+                <w:rFonts w:ascii="Times New Roman" w:hAnsi="Times New Roman" w:cs="Times New Roman"/>
+              </w:rPr>
             </w:pPr>
           </w:p>
         </w:tc>
@@ -2426,11 +3393,13 @@
           <w:p>
             <w:pPr>
               <w:rPr>
-                <w:lang w:val="vi-VN"/>
-              </w:rPr>
-            </w:pPr>
-            <w:r>
-              <w:rPr>
+                <w:rFonts w:ascii="Times New Roman" w:hAnsi="Times New Roman" w:cs="Times New Roman"/>
+                <w:lang w:val="vi-VN"/>
+              </w:rPr>
+            </w:pPr>
+            <w:r>
+              <w:rPr>
+                <w:rFonts w:ascii="Times New Roman" w:hAnsi="Times New Roman" w:cs="Times New Roman"/>
                 <w:lang w:val="vi-VN"/>
               </w:rPr>
               <w:t>Gianhap</w:t>
@@ -2444,14 +3413,14 @@
           <w:p>
             <w:pPr>
               <w:rPr>
-                <w:lang w:val="vi-VN"/>
-              </w:rPr>
-            </w:pPr>
-            <w:r>
-              <w:rPr>
-                <w:lang w:val="vi-VN"/>
-              </w:rPr>
-              <w:t>Money</w:t>
+                <w:rFonts w:ascii="Times New Roman" w:hAnsi="Times New Roman" w:cs="Times New Roman"/>
+              </w:rPr>
+            </w:pPr>
+            <w:r>
+              <w:rPr>
+                <w:rFonts w:ascii="Times New Roman" w:hAnsi="Times New Roman" w:cs="Times New Roman"/>
+              </w:rPr>
+              <w:t xml:space="preserve">Int </w:t>
             </w:r>
           </w:p>
         </w:tc>
@@ -2460,7 +3429,15 @@
             <w:tcW w:w="2035" w:type="dxa"/>
           </w:tcPr>
           <w:p>
-            <w:r>
+            <w:pPr>
+              <w:rPr>
+                <w:rFonts w:ascii="Times New Roman" w:hAnsi="Times New Roman" w:cs="Times New Roman"/>
+              </w:rPr>
+            </w:pPr>
+            <w:r>
+              <w:rPr>
+                <w:rFonts w:ascii="Times New Roman" w:hAnsi="Times New Roman" w:cs="Times New Roman"/>
+              </w:rPr>
               <w:t>Giá nhập</w:t>
             </w:r>
           </w:p>
@@ -2469,10 +3446,19 @@
           <w:tcPr>
             <w:tcW w:w="1705" w:type="dxa"/>
           </w:tcPr>
-          <w:p/>
+          <w:p>
+            <w:pPr>
+              <w:rPr>
+                <w:rFonts w:ascii="Times New Roman" w:hAnsi="Times New Roman" w:cs="Times New Roman"/>
+              </w:rPr>
+            </w:pPr>
+          </w:p>
         </w:tc>
       </w:tr>
       <w:tr>
+        <w:trPr>
+          <w:trHeight w:hRule="exact" w:val="325"/>
+        </w:trPr>
         <w:tc>
           <w:tcPr>
             <w:tcW w:w="715" w:type="dxa"/>
@@ -2484,6 +3470,9 @@
                 <w:ilvl w:val="0"/>
                 <w:numId w:val="3"/>
               </w:numPr>
+              <w:rPr>
+                <w:rFonts w:ascii="Times New Roman" w:hAnsi="Times New Roman" w:cs="Times New Roman"/>
+              </w:rPr>
             </w:pPr>
           </w:p>
         </w:tc>
@@ -2494,11 +3483,13 @@
           <w:p>
             <w:pPr>
               <w:rPr>
-                <w:lang w:val="vi-VN"/>
-              </w:rPr>
-            </w:pPr>
-            <w:r>
-              <w:rPr>
+                <w:rFonts w:ascii="Times New Roman" w:hAnsi="Times New Roman" w:cs="Times New Roman"/>
+                <w:lang w:val="vi-VN"/>
+              </w:rPr>
+            </w:pPr>
+            <w:r>
+              <w:rPr>
+                <w:rFonts w:ascii="Times New Roman" w:hAnsi="Times New Roman" w:cs="Times New Roman"/>
                 <w:lang w:val="vi-VN"/>
               </w:rPr>
               <w:t>Thanhtien</w:t>
@@ -2512,14 +3503,14 @@
           <w:p>
             <w:pPr>
               <w:rPr>
-                <w:lang w:val="vi-VN"/>
-              </w:rPr>
-            </w:pPr>
-            <w:r>
-              <w:rPr>
-                <w:lang w:val="vi-VN"/>
-              </w:rPr>
-              <w:t>Money</w:t>
+                <w:rFonts w:ascii="Times New Roman" w:hAnsi="Times New Roman" w:cs="Times New Roman"/>
+              </w:rPr>
+            </w:pPr>
+            <w:r>
+              <w:rPr>
+                <w:rFonts w:ascii="Times New Roman" w:hAnsi="Times New Roman" w:cs="Times New Roman"/>
+              </w:rPr>
+              <w:t xml:space="preserve">Int </w:t>
             </w:r>
           </w:p>
         </w:tc>
@@ -2528,7 +3519,15 @@
             <w:tcW w:w="2035" w:type="dxa"/>
           </w:tcPr>
           <w:p>
-            <w:r>
+            <w:pPr>
+              <w:rPr>
+                <w:rFonts w:ascii="Times New Roman" w:hAnsi="Times New Roman" w:cs="Times New Roman"/>
+              </w:rPr>
+            </w:pPr>
+            <w:r>
+              <w:rPr>
+                <w:rFonts w:ascii="Times New Roman" w:hAnsi="Times New Roman" w:cs="Times New Roman"/>
+              </w:rPr>
               <w:t>Thành tiền</w:t>
             </w:r>
           </w:p>
@@ -2537,7 +3536,13 @@
           <w:tcPr>
             <w:tcW w:w="1705" w:type="dxa"/>
           </w:tcPr>
-          <w:p/>
+          <w:p>
+            <w:pPr>
+              <w:rPr>
+                <w:rFonts w:ascii="Times New Roman" w:hAnsi="Times New Roman" w:cs="Times New Roman"/>
+              </w:rPr>
+            </w:pPr>
+          </w:p>
         </w:tc>
       </w:tr>
       <w:tr>
@@ -2552,6 +3557,9 @@
                 <w:ilvl w:val="0"/>
                 <w:numId w:val="3"/>
               </w:numPr>
+              <w:rPr>
+                <w:rFonts w:ascii="Times New Roman" w:hAnsi="Times New Roman" w:cs="Times New Roman"/>
+              </w:rPr>
             </w:pPr>
           </w:p>
         </w:tc>
@@ -2562,11 +3570,13 @@
           <w:p>
             <w:pPr>
               <w:rPr>
-                <w:lang w:val="vi-VN"/>
-              </w:rPr>
-            </w:pPr>
-            <w:r>
-              <w:rPr>
+                <w:rFonts w:ascii="Times New Roman" w:hAnsi="Times New Roman" w:cs="Times New Roman"/>
+                <w:lang w:val="vi-VN"/>
+              </w:rPr>
+            </w:pPr>
+            <w:r>
+              <w:rPr>
+                <w:rFonts w:ascii="Times New Roman" w:hAnsi="Times New Roman" w:cs="Times New Roman"/>
                 <w:lang w:val="vi-VN"/>
               </w:rPr>
               <w:t>Tongtien</w:t>
@@ -2580,14 +3590,14 @@
           <w:p>
             <w:pPr>
               <w:rPr>
-                <w:lang w:val="vi-VN"/>
-              </w:rPr>
-            </w:pPr>
-            <w:r>
-              <w:rPr>
-                <w:lang w:val="vi-VN"/>
-              </w:rPr>
-              <w:t>Money</w:t>
+                <w:rFonts w:ascii="Times New Roman" w:hAnsi="Times New Roman" w:cs="Times New Roman"/>
+              </w:rPr>
+            </w:pPr>
+            <w:r>
+              <w:rPr>
+                <w:rFonts w:ascii="Times New Roman" w:hAnsi="Times New Roman" w:cs="Times New Roman"/>
+              </w:rPr>
+              <w:t xml:space="preserve">Int </w:t>
             </w:r>
           </w:p>
         </w:tc>
@@ -2596,7 +3606,15 @@
             <w:tcW w:w="2035" w:type="dxa"/>
           </w:tcPr>
           <w:p>
-            <w:r>
+            <w:pPr>
+              <w:rPr>
+                <w:rFonts w:ascii="Times New Roman" w:hAnsi="Times New Roman" w:cs="Times New Roman"/>
+              </w:rPr>
+            </w:pPr>
+            <w:r>
+              <w:rPr>
+                <w:rFonts w:ascii="Times New Roman" w:hAnsi="Times New Roman" w:cs="Times New Roman"/>
+              </w:rPr>
               <w:t>Tổng tiền</w:t>
             </w:r>
           </w:p>
@@ -2605,7 +3623,13 @@
           <w:tcPr>
             <w:tcW w:w="1705" w:type="dxa"/>
           </w:tcPr>
-          <w:p/>
+          <w:p>
+            <w:pPr>
+              <w:rPr>
+                <w:rFonts w:ascii="Times New Roman" w:hAnsi="Times New Roman" w:cs="Times New Roman"/>
+              </w:rPr>
+            </w:pPr>
+          </w:p>
         </w:tc>
       </w:tr>
       <w:tr>
@@ -2620,6 +3644,9 @@
                 <w:ilvl w:val="0"/>
                 <w:numId w:val="3"/>
               </w:numPr>
+              <w:rPr>
+                <w:rFonts w:ascii="Times New Roman" w:hAnsi="Times New Roman" w:cs="Times New Roman"/>
+              </w:rPr>
             </w:pPr>
           </w:p>
         </w:tc>
@@ -2630,11 +3657,13 @@
           <w:p>
             <w:pPr>
               <w:rPr>
-                <w:lang w:val="vi-VN"/>
-              </w:rPr>
-            </w:pPr>
-            <w:r>
-              <w:rPr>
+                <w:rFonts w:ascii="Times New Roman" w:hAnsi="Times New Roman" w:cs="Times New Roman"/>
+                <w:lang w:val="vi-VN"/>
+              </w:rPr>
+            </w:pPr>
+            <w:r>
+              <w:rPr>
+                <w:rFonts w:ascii="Times New Roman" w:hAnsi="Times New Roman" w:cs="Times New Roman"/>
                 <w:lang w:val="vi-VN"/>
               </w:rPr>
               <w:t>Chonngay</w:t>
@@ -2648,11 +3677,13 @@
           <w:p>
             <w:pPr>
               <w:rPr>
-                <w:lang w:val="vi-VN"/>
-              </w:rPr>
-            </w:pPr>
-            <w:r>
-              <w:rPr>
+                <w:rFonts w:ascii="Times New Roman" w:hAnsi="Times New Roman" w:cs="Times New Roman"/>
+                <w:lang w:val="vi-VN"/>
+              </w:rPr>
+            </w:pPr>
+            <w:r>
+              <w:rPr>
+                <w:rFonts w:ascii="Times New Roman" w:hAnsi="Times New Roman" w:cs="Times New Roman"/>
                 <w:lang w:val="vi-VN"/>
               </w:rPr>
               <w:t xml:space="preserve">Date </w:t>
@@ -2664,7 +3695,15 @@
             <w:tcW w:w="2035" w:type="dxa"/>
           </w:tcPr>
           <w:p>
-            <w:r>
+            <w:pPr>
+              <w:rPr>
+                <w:rFonts w:ascii="Times New Roman" w:hAnsi="Times New Roman" w:cs="Times New Roman"/>
+              </w:rPr>
+            </w:pPr>
+            <w:r>
+              <w:rPr>
+                <w:rFonts w:ascii="Times New Roman" w:hAnsi="Times New Roman" w:cs="Times New Roman"/>
+              </w:rPr>
               <w:t>Chọn ngày</w:t>
             </w:r>
           </w:p>
@@ -2673,7 +3712,13 @@
           <w:tcPr>
             <w:tcW w:w="1705" w:type="dxa"/>
           </w:tcPr>
-          <w:p/>
+          <w:p>
+            <w:pPr>
+              <w:rPr>
+                <w:rFonts w:ascii="Times New Roman" w:hAnsi="Times New Roman" w:cs="Times New Roman"/>
+              </w:rPr>
+            </w:pPr>
+          </w:p>
         </w:tc>
       </w:tr>
       <w:tr>
@@ -2688,6 +3733,9 @@
                 <w:ilvl w:val="0"/>
                 <w:numId w:val="3"/>
               </w:numPr>
+              <w:rPr>
+                <w:rFonts w:ascii="Times New Roman" w:hAnsi="Times New Roman" w:cs="Times New Roman"/>
+              </w:rPr>
             </w:pPr>
           </w:p>
         </w:tc>
@@ -2698,11 +3746,13 @@
           <w:p>
             <w:pPr>
               <w:rPr>
-                <w:lang w:val="vi-VN"/>
-              </w:rPr>
-            </w:pPr>
-            <w:r>
-              <w:rPr>
+                <w:rFonts w:ascii="Times New Roman" w:hAnsi="Times New Roman" w:cs="Times New Roman"/>
+                <w:lang w:val="vi-VN"/>
+              </w:rPr>
+            </w:pPr>
+            <w:r>
+              <w:rPr>
+                <w:rFonts w:ascii="Times New Roman" w:hAnsi="Times New Roman" w:cs="Times New Roman"/>
                 <w:lang w:val="vi-VN"/>
               </w:rPr>
               <w:t>DSC</w:t>
@@ -2714,7 +3764,15 @@
             <w:tcW w:w="1870" w:type="dxa"/>
           </w:tcPr>
           <w:p>
-            <w:r>
+            <w:pPr>
+              <w:rPr>
+                <w:rFonts w:ascii="Times New Roman" w:hAnsi="Times New Roman" w:cs="Times New Roman"/>
+              </w:rPr>
+            </w:pPr>
+            <w:r>
+              <w:rPr>
+                <w:rFonts w:ascii="Times New Roman" w:hAnsi="Times New Roman" w:cs="Times New Roman"/>
+              </w:rPr>
               <w:t>List</w:t>
             </w:r>
           </w:p>
@@ -2724,7 +3782,15 @@
             <w:tcW w:w="2035" w:type="dxa"/>
           </w:tcPr>
           <w:p>
-            <w:r>
+            <w:pPr>
+              <w:rPr>
+                <w:rFonts w:ascii="Times New Roman" w:hAnsi="Times New Roman" w:cs="Times New Roman"/>
+              </w:rPr>
+            </w:pPr>
+            <w:r>
+              <w:rPr>
+                <w:rFonts w:ascii="Times New Roman" w:hAnsi="Times New Roman" w:cs="Times New Roman"/>
+              </w:rPr>
               <w:t>Danh sách Chi</w:t>
             </w:r>
           </w:p>
@@ -2733,7 +3799,13 @@
           <w:tcPr>
             <w:tcW w:w="1705" w:type="dxa"/>
           </w:tcPr>
-          <w:p/>
+          <w:p>
+            <w:pPr>
+              <w:rPr>
+                <w:rFonts w:ascii="Times New Roman" w:hAnsi="Times New Roman" w:cs="Times New Roman"/>
+              </w:rPr>
+            </w:pPr>
+          </w:p>
         </w:tc>
       </w:tr>
       <w:tr>
@@ -2748,6 +3820,9 @@
                 <w:ilvl w:val="0"/>
                 <w:numId w:val="3"/>
               </w:numPr>
+              <w:rPr>
+                <w:rFonts w:ascii="Times New Roman" w:hAnsi="Times New Roman" w:cs="Times New Roman"/>
+              </w:rPr>
             </w:pPr>
           </w:p>
         </w:tc>
@@ -2758,11 +3833,13 @@
           <w:p>
             <w:pPr>
               <w:rPr>
-                <w:lang w:val="vi-VN"/>
-              </w:rPr>
-            </w:pPr>
-            <w:r>
-              <w:rPr>
+                <w:rFonts w:ascii="Times New Roman" w:hAnsi="Times New Roman" w:cs="Times New Roman"/>
+                <w:lang w:val="vi-VN"/>
+              </w:rPr>
+            </w:pPr>
+            <w:r>
+              <w:rPr>
+                <w:rFonts w:ascii="Times New Roman" w:hAnsi="Times New Roman" w:cs="Times New Roman"/>
                 <w:lang w:val="vi-VN"/>
               </w:rPr>
               <w:t>Doanhthu</w:t>
@@ -2776,14 +3853,14 @@
           <w:p>
             <w:pPr>
               <w:rPr>
-                <w:lang w:val="vi-VN"/>
-              </w:rPr>
-            </w:pPr>
-            <w:r>
-              <w:rPr>
-                <w:lang w:val="vi-VN"/>
-              </w:rPr>
-              <w:t>Money</w:t>
+                <w:rFonts w:ascii="Times New Roman" w:hAnsi="Times New Roman" w:cs="Times New Roman"/>
+              </w:rPr>
+            </w:pPr>
+            <w:r>
+              <w:rPr>
+                <w:rFonts w:ascii="Times New Roman" w:hAnsi="Times New Roman" w:cs="Times New Roman"/>
+              </w:rPr>
+              <w:t xml:space="preserve">Int </w:t>
             </w:r>
           </w:p>
         </w:tc>
@@ -2792,7 +3869,15 @@
             <w:tcW w:w="2035" w:type="dxa"/>
           </w:tcPr>
           <w:p>
-            <w:r>
+            <w:pPr>
+              <w:rPr>
+                <w:rFonts w:ascii="Times New Roman" w:hAnsi="Times New Roman" w:cs="Times New Roman"/>
+              </w:rPr>
+            </w:pPr>
+            <w:r>
+              <w:rPr>
+                <w:rFonts w:ascii="Times New Roman" w:hAnsi="Times New Roman" w:cs="Times New Roman"/>
+              </w:rPr>
               <w:t>Số tiền doanh thu</w:t>
             </w:r>
           </w:p>
@@ -2801,7 +3886,13 @@
           <w:tcPr>
             <w:tcW w:w="1705" w:type="dxa"/>
           </w:tcPr>
-          <w:p/>
+          <w:p>
+            <w:pPr>
+              <w:rPr>
+                <w:rFonts w:ascii="Times New Roman" w:hAnsi="Times New Roman" w:cs="Times New Roman"/>
+              </w:rPr>
+            </w:pPr>
+          </w:p>
         </w:tc>
       </w:tr>
       <w:tr>
@@ -2816,6 +3907,9 @@
                 <w:ilvl w:val="0"/>
                 <w:numId w:val="3"/>
               </w:numPr>
+              <w:rPr>
+                <w:rFonts w:ascii="Times New Roman" w:hAnsi="Times New Roman" w:cs="Times New Roman"/>
+              </w:rPr>
             </w:pPr>
           </w:p>
         </w:tc>
@@ -2826,11 +3920,13 @@
           <w:p>
             <w:pPr>
               <w:rPr>
-                <w:lang w:val="vi-VN"/>
-              </w:rPr>
-            </w:pPr>
-            <w:r>
-              <w:rPr>
+                <w:rFonts w:ascii="Times New Roman" w:hAnsi="Times New Roman" w:cs="Times New Roman"/>
+                <w:lang w:val="vi-VN"/>
+              </w:rPr>
+            </w:pPr>
+            <w:r>
+              <w:rPr>
+                <w:rFonts w:ascii="Times New Roman" w:hAnsi="Times New Roman" w:cs="Times New Roman"/>
                 <w:lang w:val="vi-VN"/>
               </w:rPr>
               <w:t>Chi</w:t>
@@ -2842,11 +3938,16 @@
             <w:tcW w:w="1870" w:type="dxa"/>
           </w:tcPr>
           <w:p>
-            <w:r>
-              <w:rPr>
-                <w:lang w:val="vi-VN"/>
-              </w:rPr>
-              <w:t>Money</w:t>
+            <w:pPr>
+              <w:rPr>
+                <w:rFonts w:ascii="Times New Roman" w:hAnsi="Times New Roman" w:cs="Times New Roman"/>
+              </w:rPr>
+            </w:pPr>
+            <w:r>
+              <w:rPr>
+                <w:rFonts w:ascii="Times New Roman" w:hAnsi="Times New Roman" w:cs="Times New Roman"/>
+              </w:rPr>
+              <w:t>Int</w:t>
             </w:r>
           </w:p>
         </w:tc>
@@ -2855,7 +3956,15 @@
             <w:tcW w:w="2035" w:type="dxa"/>
           </w:tcPr>
           <w:p>
-            <w:r>
+            <w:pPr>
+              <w:rPr>
+                <w:rFonts w:ascii="Times New Roman" w:hAnsi="Times New Roman" w:cs="Times New Roman"/>
+              </w:rPr>
+            </w:pPr>
+            <w:r>
+              <w:rPr>
+                <w:rFonts w:ascii="Times New Roman" w:hAnsi="Times New Roman" w:cs="Times New Roman"/>
+              </w:rPr>
               <w:t xml:space="preserve">Số tiền Chi </w:t>
             </w:r>
           </w:p>
@@ -2864,7 +3973,13 @@
           <w:tcPr>
             <w:tcW w:w="1705" w:type="dxa"/>
           </w:tcPr>
-          <w:p/>
+          <w:p>
+            <w:pPr>
+              <w:rPr>
+                <w:rFonts w:ascii="Times New Roman" w:hAnsi="Times New Roman" w:cs="Times New Roman"/>
+              </w:rPr>
+            </w:pPr>
+          </w:p>
         </w:tc>
       </w:tr>
       <w:tr>
@@ -2879,6 +3994,9 @@
                 <w:ilvl w:val="0"/>
                 <w:numId w:val="3"/>
               </w:numPr>
+              <w:rPr>
+                <w:rFonts w:ascii="Times New Roman" w:hAnsi="Times New Roman" w:cs="Times New Roman"/>
+              </w:rPr>
             </w:pPr>
           </w:p>
         </w:tc>
@@ -2889,11 +4007,13 @@
           <w:p>
             <w:pPr>
               <w:rPr>
-                <w:lang w:val="vi-VN"/>
-              </w:rPr>
-            </w:pPr>
-            <w:r>
-              <w:rPr>
+                <w:rFonts w:ascii="Times New Roman" w:hAnsi="Times New Roman" w:cs="Times New Roman"/>
+                <w:lang w:val="vi-VN"/>
+              </w:rPr>
+            </w:pPr>
+            <w:r>
+              <w:rPr>
+                <w:rFonts w:ascii="Times New Roman" w:hAnsi="Times New Roman" w:cs="Times New Roman"/>
                 <w:lang w:val="vi-VN"/>
               </w:rPr>
               <w:t>Loinhuan</w:t>
@@ -2905,11 +4025,16 @@
             <w:tcW w:w="1870" w:type="dxa"/>
           </w:tcPr>
           <w:p>
-            <w:r>
-              <w:rPr>
-                <w:lang w:val="vi-VN"/>
-              </w:rPr>
-              <w:t>Money</w:t>
+            <w:pPr>
+              <w:rPr>
+                <w:rFonts w:ascii="Times New Roman" w:hAnsi="Times New Roman" w:cs="Times New Roman"/>
+              </w:rPr>
+            </w:pPr>
+            <w:r>
+              <w:rPr>
+                <w:rFonts w:ascii="Times New Roman" w:hAnsi="Times New Roman" w:cs="Times New Roman"/>
+              </w:rPr>
+              <w:t>Int</w:t>
             </w:r>
           </w:p>
         </w:tc>
@@ -2918,7 +4043,15 @@
             <w:tcW w:w="2035" w:type="dxa"/>
           </w:tcPr>
           <w:p>
-            <w:r>
+            <w:pPr>
+              <w:rPr>
+                <w:rFonts w:ascii="Times New Roman" w:hAnsi="Times New Roman" w:cs="Times New Roman"/>
+              </w:rPr>
+            </w:pPr>
+            <w:r>
+              <w:rPr>
+                <w:rFonts w:ascii="Times New Roman" w:hAnsi="Times New Roman" w:cs="Times New Roman"/>
+              </w:rPr>
               <w:t>Số tiền lợi nhuận</w:t>
             </w:r>
           </w:p>
@@ -2927,7 +4060,13 @@
           <w:tcPr>
             <w:tcW w:w="1705" w:type="dxa"/>
           </w:tcPr>
-          <w:p/>
+          <w:p>
+            <w:pPr>
+              <w:rPr>
+                <w:rFonts w:ascii="Times New Roman" w:hAnsi="Times New Roman" w:cs="Times New Roman"/>
+              </w:rPr>
+            </w:pPr>
+          </w:p>
         </w:tc>
       </w:tr>
       <w:tr>
@@ -2942,6 +4081,9 @@
                 <w:ilvl w:val="0"/>
                 <w:numId w:val="3"/>
               </w:numPr>
+              <w:rPr>
+                <w:rFonts w:ascii="Times New Roman" w:hAnsi="Times New Roman" w:cs="Times New Roman"/>
+              </w:rPr>
             </w:pPr>
           </w:p>
         </w:tc>
@@ -2952,11 +4094,13 @@
           <w:p>
             <w:pPr>
               <w:rPr>
-                <w:lang w:val="vi-VN"/>
-              </w:rPr>
-            </w:pPr>
-            <w:r>
-              <w:rPr>
+                <w:rFonts w:ascii="Times New Roman" w:hAnsi="Times New Roman" w:cs="Times New Roman"/>
+                <w:lang w:val="vi-VN"/>
+              </w:rPr>
+            </w:pPr>
+            <w:r>
+              <w:rPr>
+                <w:rFonts w:ascii="Times New Roman" w:hAnsi="Times New Roman" w:cs="Times New Roman"/>
                 <w:lang w:val="vi-VN"/>
               </w:rPr>
               <w:t>Chonngay</w:t>
@@ -2968,7 +4112,15 @@
             <w:tcW w:w="1870" w:type="dxa"/>
           </w:tcPr>
           <w:p>
-            <w:r>
+            <w:pPr>
+              <w:rPr>
+                <w:rFonts w:ascii="Times New Roman" w:hAnsi="Times New Roman" w:cs="Times New Roman"/>
+              </w:rPr>
+            </w:pPr>
+            <w:r>
+              <w:rPr>
+                <w:rFonts w:ascii="Times New Roman" w:hAnsi="Times New Roman" w:cs="Times New Roman"/>
+              </w:rPr>
               <w:t>Date</w:t>
             </w:r>
           </w:p>
@@ -2978,7 +4130,15 @@
             <w:tcW w:w="2035" w:type="dxa"/>
           </w:tcPr>
           <w:p>
-            <w:r>
+            <w:pPr>
+              <w:rPr>
+                <w:rFonts w:ascii="Times New Roman" w:hAnsi="Times New Roman" w:cs="Times New Roman"/>
+              </w:rPr>
+            </w:pPr>
+            <w:r>
+              <w:rPr>
+                <w:rFonts w:ascii="Times New Roman" w:hAnsi="Times New Roman" w:cs="Times New Roman"/>
+              </w:rPr>
               <w:t>Ngày</w:t>
             </w:r>
           </w:p>
@@ -2987,7 +4147,13 @@
           <w:tcPr>
             <w:tcW w:w="1705" w:type="dxa"/>
           </w:tcPr>
-          <w:p/>
+          <w:p>
+            <w:pPr>
+              <w:rPr>
+                <w:rFonts w:ascii="Times New Roman" w:hAnsi="Times New Roman" w:cs="Times New Roman"/>
+              </w:rPr>
+            </w:pPr>
+          </w:p>
         </w:tc>
       </w:tr>
       <w:tr>
@@ -3002,6 +4168,9 @@
                 <w:ilvl w:val="0"/>
                 <w:numId w:val="3"/>
               </w:numPr>
+              <w:rPr>
+                <w:rFonts w:ascii="Times New Roman" w:hAnsi="Times New Roman" w:cs="Times New Roman"/>
+              </w:rPr>
             </w:pPr>
           </w:p>
         </w:tc>
@@ -3010,7 +4179,15 @@
             <w:tcW w:w="3025" w:type="dxa"/>
           </w:tcPr>
           <w:p>
-            <w:r>
+            <w:pPr>
+              <w:rPr>
+                <w:rFonts w:ascii="Times New Roman" w:hAnsi="Times New Roman" w:cs="Times New Roman"/>
+              </w:rPr>
+            </w:pPr>
+            <w:r>
+              <w:rPr>
+                <w:rFonts w:ascii="Times New Roman" w:hAnsi="Times New Roman" w:cs="Times New Roman"/>
+              </w:rPr>
               <w:t>DSLN</w:t>
             </w:r>
           </w:p>
@@ -3020,11 +4197,17 @@
             <w:tcW w:w="1870" w:type="dxa"/>
           </w:tcPr>
           <w:p>
-            <w:r>
-              <w:t>List</w:t>
-            </w:r>
-            <w:bookmarkStart w:id="0" w:name="_GoBack"/>
-            <w:bookmarkEnd w:id="0"/>
+            <w:pPr>
+              <w:rPr>
+                <w:rFonts w:ascii="Times New Roman" w:hAnsi="Times New Roman" w:cs="Times New Roman"/>
+              </w:rPr>
+            </w:pPr>
+            <w:r>
+              <w:rPr>
+                <w:rFonts w:ascii="Times New Roman" w:hAnsi="Times New Roman" w:cs="Times New Roman"/>
+              </w:rPr>
+              <w:t>BarChart</w:t>
+            </w:r>
           </w:p>
         </w:tc>
         <w:tc>
@@ -3032,8 +4215,16 @@
             <w:tcW w:w="2035" w:type="dxa"/>
           </w:tcPr>
           <w:p>
-            <w:r>
-              <w:t>Danh sách lợi nhuận</w:t>
+            <w:pPr>
+              <w:rPr>
+                <w:rFonts w:ascii="Times New Roman" w:hAnsi="Times New Roman" w:cs="Times New Roman"/>
+              </w:rPr>
+            </w:pPr>
+            <w:r>
+              <w:rPr>
+                <w:rFonts w:ascii="Times New Roman" w:hAnsi="Times New Roman" w:cs="Times New Roman"/>
+              </w:rPr>
+              <w:t xml:space="preserve">Biểu đồ đường </w:t>
             </w:r>
           </w:p>
         </w:tc>
@@ -3041,11 +4232,29 @@
           <w:tcPr>
             <w:tcW w:w="1705" w:type="dxa"/>
           </w:tcPr>
-          <w:p/>
+          <w:p>
+            <w:pPr>
+              <w:rPr>
+                <w:rFonts w:ascii="Times New Roman" w:hAnsi="Times New Roman" w:cs="Times New Roman"/>
+              </w:rPr>
+            </w:pPr>
+          </w:p>
         </w:tc>
       </w:tr>
     </w:tbl>
-    <w:p/>
+    <w:p>
+      <w:pPr>
+        <w:rPr>
+          <w:rFonts w:ascii="Times New Roman" w:hAnsi="Times New Roman" w:cs="Times New Roman"/>
+        </w:rPr>
+      </w:pPr>
+      <w:r>
+        <w:rPr>
+          <w:rFonts w:ascii="Times New Roman" w:hAnsi="Times New Roman" w:cs="Times New Roman"/>
+        </w:rPr>
+        <w:tab/>
+      </w:r>
+    </w:p>
     <w:sectPr>
       <w:pgSz w:w="12240" w:h="15840"/>
       <w:pgMar w:top="1440" w:right="1440" w:bottom="1440" w:left="1440" w:header="720" w:footer="720" w:gutter="0"/>
@@ -3780,6 +4989,54 @@
       <w:contextualSpacing/>
     </w:pPr>
   </w:style>
+  <w:style w:type="paragraph" w:styleId="HTMLPreformatted">
+    <w:name w:val="HTML Preformatted"/>
+    <w:basedOn w:val="Normal"/>
+    <w:link w:val="HTMLPreformattedChar"/>
+    <w:uiPriority w:val="99"/>
+    <w:semiHidden/>
+    <w:unhideWhenUsed/>
+    <w:rsid w:val="00DC1C70"/>
+    <w:pPr>
+      <w:tabs>
+        <w:tab w:val="left" w:pos="916"/>
+        <w:tab w:val="left" w:pos="1832"/>
+        <w:tab w:val="left" w:pos="2748"/>
+        <w:tab w:val="left" w:pos="3664"/>
+        <w:tab w:val="left" w:pos="4580"/>
+        <w:tab w:val="left" w:pos="5496"/>
+        <w:tab w:val="left" w:pos="6412"/>
+        <w:tab w:val="left" w:pos="7328"/>
+        <w:tab w:val="left" w:pos="8244"/>
+        <w:tab w:val="left" w:pos="9160"/>
+        <w:tab w:val="left" w:pos="10076"/>
+        <w:tab w:val="left" w:pos="10992"/>
+        <w:tab w:val="left" w:pos="11908"/>
+        <w:tab w:val="left" w:pos="12824"/>
+        <w:tab w:val="left" w:pos="13740"/>
+        <w:tab w:val="left" w:pos="14656"/>
+      </w:tabs>
+      <w:spacing w:after="0" w:line="240" w:lineRule="auto"/>
+    </w:pPr>
+    <w:rPr>
+      <w:rFonts w:ascii="Courier New" w:eastAsia="Times New Roman" w:hAnsi="Courier New" w:cs="Courier New"/>
+      <w:sz w:val="20"/>
+      <w:szCs w:val="20"/>
+    </w:rPr>
+  </w:style>
+  <w:style w:type="character" w:customStyle="1" w:styleId="HTMLPreformattedChar">
+    <w:name w:val="HTML Preformatted Char"/>
+    <w:basedOn w:val="DefaultParagraphFont"/>
+    <w:link w:val="HTMLPreformatted"/>
+    <w:uiPriority w:val="99"/>
+    <w:semiHidden/>
+    <w:rsid w:val="00DC1C70"/>
+    <w:rPr>
+      <w:rFonts w:ascii="Courier New" w:eastAsia="Times New Roman" w:hAnsi="Courier New" w:cs="Courier New"/>
+      <w:sz w:val="20"/>
+      <w:szCs w:val="20"/>
+    </w:rPr>
+  </w:style>
 </w:styles>
 </file>
 

</xml_diff>